<commit_message>
touch panel for Gira 55
</commit_message>
<xml_diff>
--- a/Touch_Panel/Touch_Panel_for_Gira55/touch_panel_gira_label.docx
+++ b/Touch_Panel/Touch_Panel_for_Gira55/touch_panel_gira_label.docx
@@ -6,6 +6,7 @@
       <w:tblPr>
         <w:tblStyle w:val="TableGrid"/>
         <w:tblW w:w="0" w:type="auto"/>
+        <w:tblInd w:w="108" w:type="dxa"/>
         <w:tblBorders>
           <w:top w:val="none" w:sz="0" w:space="0" w:color="auto"/>
           <w:left w:val="none" w:sz="0" w:space="0" w:color="auto"/>
@@ -17,9 +18,9 @@
         <w:tblLook w:val="04A0" w:firstRow="1" w:lastRow="0" w:firstColumn="1" w:lastColumn="0" w:noHBand="0" w:noVBand="1"/>
       </w:tblPr>
       <w:tblGrid>
-        <w:gridCol w:w="3851"/>
-        <w:gridCol w:w="3851"/>
-        <w:gridCol w:w="3852"/>
+        <w:gridCol w:w="3780"/>
+        <w:gridCol w:w="3780"/>
+        <w:gridCol w:w="3780"/>
       </w:tblGrid>
       <w:tr>
         <w:trPr>
@@ -27,428 +28,558 @@
         </w:trPr>
         <w:tc>
           <w:tcPr>
-            <w:tcW w:w="3851" w:type="dxa"/>
+            <w:tcW w:w="3780" w:type="dxa"/>
             <w:vAlign w:val="center"/>
           </w:tcPr>
           <w:tbl>
             <w:tblPr>
               <w:tblStyle w:val="TableGrid"/>
-              <w:tblW w:w="3062" w:type="dxa"/>
-              <w:tblBorders>
-                <w:top w:val="none" w:sz="0" w:space="0" w:color="auto"/>
-                <w:left w:val="none" w:sz="0" w:space="0" w:color="auto"/>
-                <w:bottom w:val="none" w:sz="0" w:space="0" w:color="auto"/>
-                <w:right w:val="none" w:sz="0" w:space="0" w:color="auto"/>
-                <w:insideH w:val="none" w:sz="0" w:space="0" w:color="auto"/>
-                <w:insideV w:val="none" w:sz="0" w:space="0" w:color="auto"/>
-              </w:tblBorders>
+              <w:tblW w:w="0" w:type="auto"/>
               <w:tblLook w:val="04A0" w:firstRow="1" w:lastRow="0" w:firstColumn="1" w:lastColumn="0" w:noHBand="0" w:noVBand="1"/>
             </w:tblPr>
             <w:tblGrid>
-              <w:gridCol w:w="1020"/>
-              <w:gridCol w:w="1021"/>
-              <w:gridCol w:w="1021"/>
+              <w:gridCol w:w="3072"/>
             </w:tblGrid>
             <w:tr>
-              <w:trPr>
-                <w:trHeight w:hRule="exact" w:val="1021"/>
-              </w:trPr>
               <w:tc>
                 <w:tcPr>
-                  <w:tcW w:w="1020" w:type="dxa"/>
-                  <w:vAlign w:val="center"/>
+                  <w:tcW w:w="3062" w:type="dxa"/>
+                  <w:tcBorders>
+                    <w:top w:val="single" w:sz="4" w:space="0" w:color="D9D9D9" w:themeColor="background1" w:themeShade="D9"/>
+                    <w:left w:val="single" w:sz="4" w:space="0" w:color="D9D9D9" w:themeColor="background1" w:themeShade="D9"/>
+                    <w:bottom w:val="single" w:sz="4" w:space="0" w:color="D9D9D9" w:themeColor="background1" w:themeShade="D9"/>
+                    <w:right w:val="single" w:sz="4" w:space="0" w:color="D9D9D9" w:themeColor="background1" w:themeShade="D9"/>
+                  </w:tcBorders>
+                  <w:tcMar>
+                    <w:left w:w="0" w:type="dxa"/>
+                    <w:right w:w="0" w:type="dxa"/>
+                  </w:tcMar>
                 </w:tcPr>
+                <w:tbl>
+                  <w:tblPr>
+                    <w:tblStyle w:val="TableGrid"/>
+                    <w:tblW w:w="3062" w:type="dxa"/>
+                    <w:tblBorders>
+                      <w:top w:val="none" w:sz="0" w:space="0" w:color="auto"/>
+                      <w:left w:val="none" w:sz="0" w:space="0" w:color="auto"/>
+                      <w:bottom w:val="none" w:sz="0" w:space="0" w:color="auto"/>
+                      <w:right w:val="none" w:sz="0" w:space="0" w:color="auto"/>
+                      <w:insideH w:val="none" w:sz="0" w:space="0" w:color="auto"/>
+                      <w:insideV w:val="none" w:sz="0" w:space="0" w:color="auto"/>
+                    </w:tblBorders>
+                    <w:tblLook w:val="04A0" w:firstRow="1" w:lastRow="0" w:firstColumn="1" w:lastColumn="0" w:noHBand="0" w:noVBand="1"/>
+                  </w:tblPr>
+                  <w:tblGrid>
+                    <w:gridCol w:w="1020"/>
+                    <w:gridCol w:w="1021"/>
+                    <w:gridCol w:w="1021"/>
+                  </w:tblGrid>
+                  <w:tr>
+                    <w:trPr>
+                      <w:trHeight w:hRule="exact" w:val="1021"/>
+                    </w:trPr>
+                    <w:tc>
+                      <w:tcPr>
+                        <w:tcW w:w="1020" w:type="dxa"/>
+                        <w:vAlign w:val="center"/>
+                      </w:tcPr>
+                      <w:p>
+                        <w:pPr>
+                          <w:jc w:val="center"/>
+                        </w:pPr>
+                        <w:r>
+                          <w:rPr>
+                            <w:noProof/>
+                            <w:lang w:val="en-GB" w:eastAsia="en-GB"/>
+                          </w:rPr>
+                          <w:drawing>
+                            <wp:inline distT="0" distB="0" distL="0" distR="0" wp14:anchorId="36B81727" wp14:editId="4F5D097C">
+                              <wp:extent cx="288000" cy="288000"/>
+                              <wp:effectExtent l="0" t="0" r="0" b="0"/>
+                              <wp:docPr id="118" name="Picture 118"/>
+                              <wp:cNvGraphicFramePr>
+                                <a:graphicFrameLocks xmlns:a="http://schemas.openxmlformats.org/drawingml/2006/main" noChangeAspect="1"/>
+                              </wp:cNvGraphicFramePr>
+                              <a:graphic xmlns:a="http://schemas.openxmlformats.org/drawingml/2006/main">
+                                <a:graphicData uri="http://schemas.openxmlformats.org/drawingml/2006/picture">
+                                  <pic:pic xmlns:pic="http://schemas.openxmlformats.org/drawingml/2006/picture">
+                                    <pic:nvPicPr>
+                                      <pic:cNvPr id="0" name="down-128.png"/>
+                                      <pic:cNvPicPr/>
+                                    </pic:nvPicPr>
+                                    <pic:blipFill>
+                                      <a:blip r:embed="rId5" cstate="print">
+                                        <a:extLst>
+                                          <a:ext uri="{28A0092B-C50C-407E-A947-70E740481C1C}">
+                                            <a14:useLocalDpi xmlns:a14="http://schemas.microsoft.com/office/drawing/2010/main" val="0"/>
+                                          </a:ext>
+                                        </a:extLst>
+                                      </a:blip>
+                                      <a:stretch>
+                                        <a:fillRect/>
+                                      </a:stretch>
+                                    </pic:blipFill>
+                                    <pic:spPr>
+                                      <a:xfrm>
+                                        <a:off x="0" y="0"/>
+                                        <a:ext cx="288000" cy="288000"/>
+                                      </a:xfrm>
+                                      <a:prstGeom prst="rect">
+                                        <a:avLst/>
+                                      </a:prstGeom>
+                                    </pic:spPr>
+                                  </pic:pic>
+                                </a:graphicData>
+                              </a:graphic>
+                            </wp:inline>
+                          </w:drawing>
+                        </w:r>
+                      </w:p>
+                    </w:tc>
+                    <w:tc>
+                      <w:tcPr>
+                        <w:tcW w:w="1021" w:type="dxa"/>
+                        <w:vAlign w:val="center"/>
+                      </w:tcPr>
+                      <w:p>
+                        <w:pPr>
+                          <w:jc w:val="center"/>
+                        </w:pPr>
+                      </w:p>
+                    </w:tc>
+                    <w:tc>
+                      <w:tcPr>
+                        <w:tcW w:w="1021" w:type="dxa"/>
+                        <w:vAlign w:val="center"/>
+                      </w:tcPr>
+                      <w:p>
+                        <w:pPr>
+                          <w:jc w:val="center"/>
+                        </w:pPr>
+                        <w:r>
+                          <w:rPr>
+                            <w:noProof/>
+                            <w:lang w:val="en-GB" w:eastAsia="en-GB"/>
+                          </w:rPr>
+                          <w:drawing>
+                            <wp:inline distT="0" distB="0" distL="0" distR="0" wp14:anchorId="3F41BD7A" wp14:editId="580ECC95">
+                              <wp:extent cx="288000" cy="288000"/>
+                              <wp:effectExtent l="0" t="0" r="0" b="0"/>
+                              <wp:docPr id="119" name="Picture 119"/>
+                              <wp:cNvGraphicFramePr>
+                                <a:graphicFrameLocks xmlns:a="http://schemas.openxmlformats.org/drawingml/2006/main" noChangeAspect="1"/>
+                              </wp:cNvGraphicFramePr>
+                              <a:graphic xmlns:a="http://schemas.openxmlformats.org/drawingml/2006/main">
+                                <a:graphicData uri="http://schemas.openxmlformats.org/drawingml/2006/picture">
+                                  <pic:pic xmlns:pic="http://schemas.openxmlformats.org/drawingml/2006/picture">
+                                    <pic:nvPicPr>
+                                      <pic:cNvPr id="0" name="down-128.png"/>
+                                      <pic:cNvPicPr/>
+                                    </pic:nvPicPr>
+                                    <pic:blipFill>
+                                      <a:blip r:embed="rId6" cstate="print">
+                                        <a:extLst>
+                                          <a:ext uri="{28A0092B-C50C-407E-A947-70E740481C1C}">
+                                            <a14:useLocalDpi xmlns:a14="http://schemas.microsoft.com/office/drawing/2010/main" val="0"/>
+                                          </a:ext>
+                                        </a:extLst>
+                                      </a:blip>
+                                      <a:stretch>
+                                        <a:fillRect/>
+                                      </a:stretch>
+                                    </pic:blipFill>
+                                    <pic:spPr>
+                                      <a:xfrm>
+                                        <a:off x="0" y="0"/>
+                                        <a:ext cx="288000" cy="288000"/>
+                                      </a:xfrm>
+                                      <a:prstGeom prst="rect">
+                                        <a:avLst/>
+                                      </a:prstGeom>
+                                    </pic:spPr>
+                                  </pic:pic>
+                                </a:graphicData>
+                              </a:graphic>
+                            </wp:inline>
+                          </w:drawing>
+                        </w:r>
+                      </w:p>
+                    </w:tc>
+                  </w:tr>
+                  <w:tr>
+                    <w:trPr>
+                      <w:trHeight w:hRule="exact" w:val="1021"/>
+                    </w:trPr>
+                    <w:tc>
+                      <w:tcPr>
+                        <w:tcW w:w="1020" w:type="dxa"/>
+                        <w:vAlign w:val="center"/>
+                      </w:tcPr>
+                      <w:p>
+                        <w:pPr>
+                          <w:jc w:val="center"/>
+                        </w:pPr>
+                        <w:r>
+                          <w:rPr>
+                            <w:noProof/>
+                            <w:lang w:val="en-GB" w:eastAsia="en-GB"/>
+                          </w:rPr>
+                          <w:drawing>
+                            <wp:inline distT="0" distB="0" distL="0" distR="0" wp14:anchorId="4ACB531C" wp14:editId="754030FC">
+                              <wp:extent cx="288000" cy="288000"/>
+                              <wp:effectExtent l="0" t="0" r="0" b="0"/>
+                              <wp:docPr id="120" name="Picture 120"/>
+                              <wp:cNvGraphicFramePr>
+                                <a:graphicFrameLocks xmlns:a="http://schemas.openxmlformats.org/drawingml/2006/main" noChangeAspect="1"/>
+                              </wp:cNvGraphicFramePr>
+                              <a:graphic xmlns:a="http://schemas.openxmlformats.org/drawingml/2006/main">
+                                <a:graphicData uri="http://schemas.openxmlformats.org/drawingml/2006/picture">
+                                  <pic:pic xmlns:pic="http://schemas.openxmlformats.org/drawingml/2006/picture">
+                                    <pic:nvPicPr>
+                                      <pic:cNvPr id="0" name="down-128.png"/>
+                                      <pic:cNvPicPr/>
+                                    </pic:nvPicPr>
+                                    <pic:blipFill>
+                                      <a:blip r:embed="rId7" cstate="print">
+                                        <a:extLst>
+                                          <a:ext uri="{28A0092B-C50C-407E-A947-70E740481C1C}">
+                                            <a14:useLocalDpi xmlns:a14="http://schemas.microsoft.com/office/drawing/2010/main" val="0"/>
+                                          </a:ext>
+                                        </a:extLst>
+                                      </a:blip>
+                                      <a:stretch>
+                                        <a:fillRect/>
+                                      </a:stretch>
+                                    </pic:blipFill>
+                                    <pic:spPr>
+                                      <a:xfrm>
+                                        <a:off x="0" y="0"/>
+                                        <a:ext cx="288000" cy="288000"/>
+                                      </a:xfrm>
+                                      <a:prstGeom prst="rect">
+                                        <a:avLst/>
+                                      </a:prstGeom>
+                                    </pic:spPr>
+                                  </pic:pic>
+                                </a:graphicData>
+                              </a:graphic>
+                            </wp:inline>
+                          </w:drawing>
+                        </w:r>
+                      </w:p>
+                    </w:tc>
+                    <w:tc>
+                      <w:tcPr>
+                        <w:tcW w:w="1021" w:type="dxa"/>
+                        <w:vAlign w:val="center"/>
+                      </w:tcPr>
+                      <w:p>
+                        <w:pPr>
+                          <w:jc w:val="center"/>
+                          <w:rPr>
+                            <w:sz w:val="18"/>
+                            <w:szCs w:val="18"/>
+                          </w:rPr>
+                        </w:pPr>
+                      </w:p>
+                    </w:tc>
+                    <w:tc>
+                      <w:tcPr>
+                        <w:tcW w:w="1021" w:type="dxa"/>
+                        <w:vAlign w:val="center"/>
+                      </w:tcPr>
+                      <w:p>
+                        <w:pPr>
+                          <w:jc w:val="center"/>
+                        </w:pPr>
+                        <w:r>
+                          <w:rPr>
+                            <w:noProof/>
+                            <w:lang w:val="en-GB" w:eastAsia="en-GB"/>
+                          </w:rPr>
+                          <w:drawing>
+                            <wp:inline distT="0" distB="0" distL="0" distR="0" wp14:anchorId="3AA42F41" wp14:editId="47B5A642">
+                              <wp:extent cx="288000" cy="288000"/>
+                              <wp:effectExtent l="0" t="0" r="0" b="0"/>
+                              <wp:docPr id="121" name="Picture 121"/>
+                              <wp:cNvGraphicFramePr>
+                                <a:graphicFrameLocks xmlns:a="http://schemas.openxmlformats.org/drawingml/2006/main" noChangeAspect="1"/>
+                              </wp:cNvGraphicFramePr>
+                              <a:graphic xmlns:a="http://schemas.openxmlformats.org/drawingml/2006/main">
+                                <a:graphicData uri="http://schemas.openxmlformats.org/drawingml/2006/picture">
+                                  <pic:pic xmlns:pic="http://schemas.openxmlformats.org/drawingml/2006/picture">
+                                    <pic:nvPicPr>
+                                      <pic:cNvPr id="0" name="down-128.png"/>
+                                      <pic:cNvPicPr/>
+                                    </pic:nvPicPr>
+                                    <pic:blipFill>
+                                      <a:blip r:embed="rId8" cstate="print">
+                                        <a:extLst>
+                                          <a:ext uri="{28A0092B-C50C-407E-A947-70E740481C1C}">
+                                            <a14:useLocalDpi xmlns:a14="http://schemas.microsoft.com/office/drawing/2010/main" val="0"/>
+                                          </a:ext>
+                                        </a:extLst>
+                                      </a:blip>
+                                      <a:stretch>
+                                        <a:fillRect/>
+                                      </a:stretch>
+                                    </pic:blipFill>
+                                    <pic:spPr>
+                                      <a:xfrm>
+                                        <a:off x="0" y="0"/>
+                                        <a:ext cx="288000" cy="288000"/>
+                                      </a:xfrm>
+                                      <a:prstGeom prst="rect">
+                                        <a:avLst/>
+                                      </a:prstGeom>
+                                    </pic:spPr>
+                                  </pic:pic>
+                                </a:graphicData>
+                              </a:graphic>
+                            </wp:inline>
+                          </w:drawing>
+                        </w:r>
+                      </w:p>
+                    </w:tc>
+                  </w:tr>
+                  <w:tr>
+                    <w:trPr>
+                      <w:trHeight w:hRule="exact" w:val="510"/>
+                    </w:trPr>
+                    <w:tc>
+                      <w:tcPr>
+                        <w:tcW w:w="1020" w:type="dxa"/>
+                        <w:vMerge w:val="restart"/>
+                        <w:vAlign w:val="center"/>
+                      </w:tcPr>
+                      <w:p>
+                        <w:pPr>
+                          <w:jc w:val="center"/>
+                        </w:pPr>
+                        <w:r>
+                          <w:rPr>
+                            <w:noProof/>
+                            <w:lang w:val="en-GB" w:eastAsia="en-GB"/>
+                          </w:rPr>
+                          <w:drawing>
+                            <wp:inline distT="0" distB="0" distL="0" distR="0" wp14:anchorId="1EB7FD0F" wp14:editId="1373DC14">
+                              <wp:extent cx="288000" cy="288000"/>
+                              <wp:effectExtent l="0" t="0" r="0" b="0"/>
+                              <wp:docPr id="122" name="Picture 122"/>
+                              <wp:cNvGraphicFramePr>
+                                <a:graphicFrameLocks xmlns:a="http://schemas.openxmlformats.org/drawingml/2006/main" noChangeAspect="1"/>
+                              </wp:cNvGraphicFramePr>
+                              <a:graphic xmlns:a="http://schemas.openxmlformats.org/drawingml/2006/main">
+                                <a:graphicData uri="http://schemas.openxmlformats.org/drawingml/2006/picture">
+                                  <pic:pic xmlns:pic="http://schemas.openxmlformats.org/drawingml/2006/picture">
+                                    <pic:nvPicPr>
+                                      <pic:cNvPr id="0" name="down-128.png"/>
+                                      <pic:cNvPicPr/>
+                                    </pic:nvPicPr>
+                                    <pic:blipFill>
+                                      <a:blip r:embed="rId9" cstate="print">
+                                        <a:extLst>
+                                          <a:ext uri="{28A0092B-C50C-407E-A947-70E740481C1C}">
+                                            <a14:useLocalDpi xmlns:a14="http://schemas.microsoft.com/office/drawing/2010/main" val="0"/>
+                                          </a:ext>
+                                        </a:extLst>
+                                      </a:blip>
+                                      <a:stretch>
+                                        <a:fillRect/>
+                                      </a:stretch>
+                                    </pic:blipFill>
+                                    <pic:spPr>
+                                      <a:xfrm rot="10800000">
+                                        <a:off x="0" y="0"/>
+                                        <a:ext cx="288000" cy="288000"/>
+                                      </a:xfrm>
+                                      <a:prstGeom prst="rect">
+                                        <a:avLst/>
+                                      </a:prstGeom>
+                                    </pic:spPr>
+                                  </pic:pic>
+                                </a:graphicData>
+                              </a:graphic>
+                            </wp:inline>
+                          </w:drawing>
+                        </w:r>
+                      </w:p>
+                    </w:tc>
+                    <w:tc>
+                      <w:tcPr>
+                        <w:tcW w:w="1021" w:type="dxa"/>
+                      </w:tcPr>
+                      <w:p>
+                        <w:pPr>
+                          <w:spacing w:before="120"/>
+                          <w:jc w:val="center"/>
+                        </w:pPr>
+                      </w:p>
+                    </w:tc>
+                    <w:tc>
+                      <w:tcPr>
+                        <w:tcW w:w="1021" w:type="dxa"/>
+                        <w:vMerge w:val="restart"/>
+                        <w:vAlign w:val="center"/>
+                      </w:tcPr>
+                      <w:p>
+                        <w:pPr>
+                          <w:jc w:val="center"/>
+                        </w:pPr>
+                        <w:r>
+                          <w:rPr>
+                            <w:noProof/>
+                            <w:lang w:val="en-GB" w:eastAsia="en-GB"/>
+                          </w:rPr>
+                          <w:drawing>
+                            <wp:inline distT="0" distB="0" distL="0" distR="0" wp14:anchorId="5ECEA482" wp14:editId="388A06BD">
+                              <wp:extent cx="288000" cy="288000"/>
+                              <wp:effectExtent l="0" t="0" r="0" b="0"/>
+                              <wp:docPr id="123" name="Picture 123"/>
+                              <wp:cNvGraphicFramePr>
+                                <a:graphicFrameLocks xmlns:a="http://schemas.openxmlformats.org/drawingml/2006/main" noChangeAspect="1"/>
+                              </wp:cNvGraphicFramePr>
+                              <a:graphic xmlns:a="http://schemas.openxmlformats.org/drawingml/2006/main">
+                                <a:graphicData uri="http://schemas.openxmlformats.org/drawingml/2006/picture">
+                                  <pic:pic xmlns:pic="http://schemas.openxmlformats.org/drawingml/2006/picture">
+                                    <pic:nvPicPr>
+                                      <pic:cNvPr id="0" name="down-128.png"/>
+                                      <pic:cNvPicPr/>
+                                    </pic:nvPicPr>
+                                    <pic:blipFill>
+                                      <a:blip r:embed="rId9" cstate="print">
+                                        <a:extLst>
+                                          <a:ext uri="{28A0092B-C50C-407E-A947-70E740481C1C}">
+                                            <a14:useLocalDpi xmlns:a14="http://schemas.microsoft.com/office/drawing/2010/main" val="0"/>
+                                          </a:ext>
+                                        </a:extLst>
+                                      </a:blip>
+                                      <a:stretch>
+                                        <a:fillRect/>
+                                      </a:stretch>
+                                    </pic:blipFill>
+                                    <pic:spPr>
+                                      <a:xfrm>
+                                        <a:off x="0" y="0"/>
+                                        <a:ext cx="288000" cy="288000"/>
+                                      </a:xfrm>
+                                      <a:prstGeom prst="rect">
+                                        <a:avLst/>
+                                      </a:prstGeom>
+                                    </pic:spPr>
+                                  </pic:pic>
+                                </a:graphicData>
+                              </a:graphic>
+                            </wp:inline>
+                          </w:drawing>
+                        </w:r>
+                      </w:p>
+                    </w:tc>
+                  </w:tr>
+                  <w:tr>
+                    <w:trPr>
+                      <w:trHeight w:hRule="exact" w:val="510"/>
+                    </w:trPr>
+                    <w:tc>
+                      <w:tcPr>
+                        <w:tcW w:w="1020" w:type="dxa"/>
+                        <w:vMerge/>
+                        <w:vAlign w:val="center"/>
+                      </w:tcPr>
+                      <w:p>
+                        <w:pPr>
+                          <w:jc w:val="center"/>
+                          <w:rPr>
+                            <w:noProof/>
+                            <w:lang w:val="en-GB" w:eastAsia="en-GB"/>
+                          </w:rPr>
+                        </w:pPr>
+                      </w:p>
+                    </w:tc>
+                    <w:tc>
+                      <w:tcPr>
+                        <w:tcW w:w="1021" w:type="dxa"/>
+                        <w:tcMar>
+                          <w:left w:w="0" w:type="dxa"/>
+                          <w:right w:w="0" w:type="dxa"/>
+                        </w:tcMar>
+                      </w:tcPr>
+                      <w:p>
+                        <w:pPr>
+                          <w:spacing w:before="120"/>
+                          <w:jc w:val="center"/>
+                        </w:pPr>
+                        <w:r>
+                          <w:rPr>
+                            <w:noProof/>
+                            <w:lang w:val="en-GB" w:eastAsia="en-GB"/>
+                          </w:rPr>
+                          <w:drawing>
+                            <wp:inline distT="0" distB="0" distL="0" distR="0" wp14:anchorId="22314FA3" wp14:editId="58C8E4EC">
+                              <wp:extent cx="540000" cy="99931"/>
+                              <wp:effectExtent l="0" t="0" r="0" b="0"/>
+                              <wp:docPr id="8" name="Picture 8"/>
+                              <wp:cNvGraphicFramePr>
+                                <a:graphicFrameLocks xmlns:a="http://schemas.openxmlformats.org/drawingml/2006/main" noChangeAspect="1"/>
+                              </wp:cNvGraphicFramePr>
+                              <a:graphic xmlns:a="http://schemas.openxmlformats.org/drawingml/2006/main">
+                                <a:graphicData uri="http://schemas.openxmlformats.org/drawingml/2006/picture">
+                                  <pic:pic xmlns:pic="http://schemas.openxmlformats.org/drawingml/2006/picture">
+                                    <pic:nvPicPr>
+                                      <pic:cNvPr id="0" name="hapcan_logo_b_en.emf"/>
+                                      <pic:cNvPicPr/>
+                                    </pic:nvPicPr>
+                                    <pic:blipFill>
+                                      <a:blip r:embed="rId10" cstate="print">
+                                        <a:extLst>
+                                          <a:ext uri="{28A0092B-C50C-407E-A947-70E740481C1C}">
+                                            <a14:useLocalDpi xmlns:a14="http://schemas.microsoft.com/office/drawing/2010/main" val="0"/>
+                                          </a:ext>
+                                        </a:extLst>
+                                      </a:blip>
+                                      <a:stretch>
+                                        <a:fillRect/>
+                                      </a:stretch>
+                                    </pic:blipFill>
+                                    <pic:spPr>
+                                      <a:xfrm>
+                                        <a:off x="0" y="0"/>
+                                        <a:ext cx="540000" cy="99931"/>
+                                      </a:xfrm>
+                                      <a:prstGeom prst="rect">
+                                        <a:avLst/>
+                                      </a:prstGeom>
+                                    </pic:spPr>
+                                  </pic:pic>
+                                </a:graphicData>
+                              </a:graphic>
+                            </wp:inline>
+                          </w:drawing>
+                        </w:r>
+                      </w:p>
+                    </w:tc>
+                    <w:tc>
+                      <w:tcPr>
+                        <w:tcW w:w="1021" w:type="dxa"/>
+                        <w:vMerge/>
+                        <w:vAlign w:val="center"/>
+                      </w:tcPr>
+                      <w:p>
+                        <w:pPr>
+                          <w:jc w:val="center"/>
+                          <w:rPr>
+                            <w:noProof/>
+                            <w:lang w:val="en-GB" w:eastAsia="en-GB"/>
+                          </w:rPr>
+                        </w:pPr>
+                      </w:p>
+                    </w:tc>
+                  </w:tr>
+                </w:tbl>
                 <w:p>
                   <w:pPr>
                     <w:jc w:val="center"/>
                   </w:pPr>
-                  <w:r>
-                    <w:rPr>
-                      <w:noProof/>
-                      <w:lang w:val="en-GB" w:eastAsia="en-GB"/>
-                    </w:rPr>
-                    <w:drawing>
-                      <wp:inline distT="0" distB="0" distL="0" distR="0" wp14:anchorId="769E2E38" wp14:editId="2D600C50">
-                        <wp:extent cx="288000" cy="288000"/>
-                        <wp:effectExtent l="0" t="0" r="0" b="0"/>
-                        <wp:docPr id="118" name="Picture 118"/>
-                        <wp:cNvGraphicFramePr>
-                          <a:graphicFrameLocks xmlns:a="http://schemas.openxmlformats.org/drawingml/2006/main" noChangeAspect="1"/>
-                        </wp:cNvGraphicFramePr>
-                        <a:graphic xmlns:a="http://schemas.openxmlformats.org/drawingml/2006/main">
-                          <a:graphicData uri="http://schemas.openxmlformats.org/drawingml/2006/picture">
-                            <pic:pic xmlns:pic="http://schemas.openxmlformats.org/drawingml/2006/picture">
-                              <pic:nvPicPr>
-                                <pic:cNvPr id="0" name="down-128.png"/>
-                                <pic:cNvPicPr/>
-                              </pic:nvPicPr>
-                              <pic:blipFill>
-                                <a:blip r:embed="rId5" cstate="print">
-                                  <a:extLst>
-                                    <a:ext uri="{28A0092B-C50C-407E-A947-70E740481C1C}">
-                                      <a14:useLocalDpi xmlns:a14="http://schemas.microsoft.com/office/drawing/2010/main" val="0"/>
-                                    </a:ext>
-                                  </a:extLst>
-                                </a:blip>
-                                <a:stretch>
-                                  <a:fillRect/>
-                                </a:stretch>
-                              </pic:blipFill>
-                              <pic:spPr>
-                                <a:xfrm>
-                                  <a:off x="0" y="0"/>
-                                  <a:ext cx="288000" cy="288000"/>
-                                </a:xfrm>
-                                <a:prstGeom prst="rect">
-                                  <a:avLst/>
-                                </a:prstGeom>
-                              </pic:spPr>
-                            </pic:pic>
-                          </a:graphicData>
-                        </a:graphic>
-                      </wp:inline>
-                    </w:drawing>
-                  </w:r>
-                </w:p>
-              </w:tc>
-              <w:tc>
-                <w:tcPr>
-                  <w:tcW w:w="1021" w:type="dxa"/>
-                  <w:vAlign w:val="center"/>
-                </w:tcPr>
-                <w:p>
-                  <w:pPr>
-                    <w:jc w:val="center"/>
-                  </w:pPr>
-                </w:p>
-              </w:tc>
-              <w:tc>
-                <w:tcPr>
-                  <w:tcW w:w="1021" w:type="dxa"/>
-                  <w:vAlign w:val="center"/>
-                </w:tcPr>
-                <w:p>
-                  <w:pPr>
-                    <w:jc w:val="center"/>
-                  </w:pPr>
-                  <w:r>
-                    <w:rPr>
-                      <w:noProof/>
-                      <w:lang w:val="en-GB" w:eastAsia="en-GB"/>
-                    </w:rPr>
-                    <w:drawing>
-                      <wp:inline distT="0" distB="0" distL="0" distR="0" wp14:anchorId="58C5172D" wp14:editId="1C170971">
-                        <wp:extent cx="288000" cy="288000"/>
-                        <wp:effectExtent l="0" t="0" r="0" b="0"/>
-                        <wp:docPr id="119" name="Picture 119"/>
-                        <wp:cNvGraphicFramePr>
-                          <a:graphicFrameLocks xmlns:a="http://schemas.openxmlformats.org/drawingml/2006/main" noChangeAspect="1"/>
-                        </wp:cNvGraphicFramePr>
-                        <a:graphic xmlns:a="http://schemas.openxmlformats.org/drawingml/2006/main">
-                          <a:graphicData uri="http://schemas.openxmlformats.org/drawingml/2006/picture">
-                            <pic:pic xmlns:pic="http://schemas.openxmlformats.org/drawingml/2006/picture">
-                              <pic:nvPicPr>
-                                <pic:cNvPr id="0" name="down-128.png"/>
-                                <pic:cNvPicPr/>
-                              </pic:nvPicPr>
-                              <pic:blipFill>
-                                <a:blip r:embed="rId6" cstate="print">
-                                  <a:extLst>
-                                    <a:ext uri="{28A0092B-C50C-407E-A947-70E740481C1C}">
-                                      <a14:useLocalDpi xmlns:a14="http://schemas.microsoft.com/office/drawing/2010/main" val="0"/>
-                                    </a:ext>
-                                  </a:extLst>
-                                </a:blip>
-                                <a:stretch>
-                                  <a:fillRect/>
-                                </a:stretch>
-                              </pic:blipFill>
-                              <pic:spPr>
-                                <a:xfrm>
-                                  <a:off x="0" y="0"/>
-                                  <a:ext cx="288000" cy="288000"/>
-                                </a:xfrm>
-                                <a:prstGeom prst="rect">
-                                  <a:avLst/>
-                                </a:prstGeom>
-                              </pic:spPr>
-                            </pic:pic>
-                          </a:graphicData>
-                        </a:graphic>
-                      </wp:inline>
-                    </w:drawing>
-                  </w:r>
-                </w:p>
-              </w:tc>
-            </w:tr>
-            <w:tr>
-              <w:trPr>
-                <w:trHeight w:hRule="exact" w:val="1021"/>
-              </w:trPr>
-              <w:tc>
-                <w:tcPr>
-                  <w:tcW w:w="1020" w:type="dxa"/>
-                  <w:vAlign w:val="center"/>
-                </w:tcPr>
-                <w:p>
-                  <w:pPr>
-                    <w:jc w:val="center"/>
-                  </w:pPr>
-                  <w:r>
-                    <w:rPr>
-                      <w:noProof/>
-                      <w:lang w:val="en-GB" w:eastAsia="en-GB"/>
-                    </w:rPr>
-                    <w:drawing>
-                      <wp:inline distT="0" distB="0" distL="0" distR="0" wp14:anchorId="3AD203B3" wp14:editId="25E4C717">
-                        <wp:extent cx="288000" cy="288000"/>
-                        <wp:effectExtent l="0" t="0" r="0" b="0"/>
-                        <wp:docPr id="120" name="Picture 120"/>
-                        <wp:cNvGraphicFramePr>
-                          <a:graphicFrameLocks xmlns:a="http://schemas.openxmlformats.org/drawingml/2006/main" noChangeAspect="1"/>
-                        </wp:cNvGraphicFramePr>
-                        <a:graphic xmlns:a="http://schemas.openxmlformats.org/drawingml/2006/main">
-                          <a:graphicData uri="http://schemas.openxmlformats.org/drawingml/2006/picture">
-                            <pic:pic xmlns:pic="http://schemas.openxmlformats.org/drawingml/2006/picture">
-                              <pic:nvPicPr>
-                                <pic:cNvPr id="0" name="down-128.png"/>
-                                <pic:cNvPicPr/>
-                              </pic:nvPicPr>
-                              <pic:blipFill>
-                                <a:blip r:embed="rId7" cstate="print">
-                                  <a:extLst>
-                                    <a:ext uri="{28A0092B-C50C-407E-A947-70E740481C1C}">
-                                      <a14:useLocalDpi xmlns:a14="http://schemas.microsoft.com/office/drawing/2010/main" val="0"/>
-                                    </a:ext>
-                                  </a:extLst>
-                                </a:blip>
-                                <a:stretch>
-                                  <a:fillRect/>
-                                </a:stretch>
-                              </pic:blipFill>
-                              <pic:spPr>
-                                <a:xfrm>
-                                  <a:off x="0" y="0"/>
-                                  <a:ext cx="288000" cy="288000"/>
-                                </a:xfrm>
-                                <a:prstGeom prst="rect">
-                                  <a:avLst/>
-                                </a:prstGeom>
-                              </pic:spPr>
-                            </pic:pic>
-                          </a:graphicData>
-                        </a:graphic>
-                      </wp:inline>
-                    </w:drawing>
-                  </w:r>
-                </w:p>
-              </w:tc>
-              <w:tc>
-                <w:tcPr>
-                  <w:tcW w:w="1021" w:type="dxa"/>
-                  <w:vAlign w:val="center"/>
-                </w:tcPr>
-                <w:p>
-                  <w:pPr>
-                    <w:jc w:val="center"/>
-                    <w:rPr>
-                      <w:sz w:val="18"/>
-                      <w:szCs w:val="18"/>
-                    </w:rPr>
-                  </w:pPr>
-                </w:p>
-              </w:tc>
-              <w:tc>
-                <w:tcPr>
-                  <w:tcW w:w="1021" w:type="dxa"/>
-                  <w:vAlign w:val="center"/>
-                </w:tcPr>
-                <w:p>
-                  <w:pPr>
-                    <w:jc w:val="center"/>
-                  </w:pPr>
-                  <w:r>
-                    <w:rPr>
-                      <w:noProof/>
-                      <w:lang w:val="en-GB" w:eastAsia="en-GB"/>
-                    </w:rPr>
-                    <w:drawing>
-                      <wp:inline distT="0" distB="0" distL="0" distR="0" wp14:anchorId="54B687C2" wp14:editId="79830579">
-                        <wp:extent cx="288000" cy="288000"/>
-                        <wp:effectExtent l="0" t="0" r="0" b="0"/>
-                        <wp:docPr id="121" name="Picture 121"/>
-                        <wp:cNvGraphicFramePr>
-                          <a:graphicFrameLocks xmlns:a="http://schemas.openxmlformats.org/drawingml/2006/main" noChangeAspect="1"/>
-                        </wp:cNvGraphicFramePr>
-                        <a:graphic xmlns:a="http://schemas.openxmlformats.org/drawingml/2006/main">
-                          <a:graphicData uri="http://schemas.openxmlformats.org/drawingml/2006/picture">
-                            <pic:pic xmlns:pic="http://schemas.openxmlformats.org/drawingml/2006/picture">
-                              <pic:nvPicPr>
-                                <pic:cNvPr id="0" name="down-128.png"/>
-                                <pic:cNvPicPr/>
-                              </pic:nvPicPr>
-                              <pic:blipFill>
-                                <a:blip r:embed="rId8" cstate="print">
-                                  <a:extLst>
-                                    <a:ext uri="{28A0092B-C50C-407E-A947-70E740481C1C}">
-                                      <a14:useLocalDpi xmlns:a14="http://schemas.microsoft.com/office/drawing/2010/main" val="0"/>
-                                    </a:ext>
-                                  </a:extLst>
-                                </a:blip>
-                                <a:stretch>
-                                  <a:fillRect/>
-                                </a:stretch>
-                              </pic:blipFill>
-                              <pic:spPr>
-                                <a:xfrm>
-                                  <a:off x="0" y="0"/>
-                                  <a:ext cx="288000" cy="288000"/>
-                                </a:xfrm>
-                                <a:prstGeom prst="rect">
-                                  <a:avLst/>
-                                </a:prstGeom>
-                              </pic:spPr>
-                            </pic:pic>
-                          </a:graphicData>
-                        </a:graphic>
-                      </wp:inline>
-                    </w:drawing>
-                  </w:r>
-                </w:p>
-              </w:tc>
-            </w:tr>
-            <w:tr>
-              <w:trPr>
-                <w:trHeight w:hRule="exact" w:val="1021"/>
-              </w:trPr>
-              <w:tc>
-                <w:tcPr>
-                  <w:tcW w:w="1020" w:type="dxa"/>
-                  <w:vAlign w:val="center"/>
-                </w:tcPr>
-                <w:p>
-                  <w:pPr>
-                    <w:jc w:val="center"/>
-                  </w:pPr>
-                  <w:r>
-                    <w:rPr>
-                      <w:noProof/>
-                      <w:lang w:val="en-GB" w:eastAsia="en-GB"/>
-                    </w:rPr>
-                    <w:drawing>
-                      <wp:inline distT="0" distB="0" distL="0" distR="0" wp14:anchorId="3275F7A8" wp14:editId="72AAB5E1">
-                        <wp:extent cx="288000" cy="288000"/>
-                        <wp:effectExtent l="0" t="0" r="0" b="0"/>
-                        <wp:docPr id="122" name="Picture 122"/>
-                        <wp:cNvGraphicFramePr>
-                          <a:graphicFrameLocks xmlns:a="http://schemas.openxmlformats.org/drawingml/2006/main" noChangeAspect="1"/>
-                        </wp:cNvGraphicFramePr>
-                        <a:graphic xmlns:a="http://schemas.openxmlformats.org/drawingml/2006/main">
-                          <a:graphicData uri="http://schemas.openxmlformats.org/drawingml/2006/picture">
-                            <pic:pic xmlns:pic="http://schemas.openxmlformats.org/drawingml/2006/picture">
-                              <pic:nvPicPr>
-                                <pic:cNvPr id="0" name="down-128.png"/>
-                                <pic:cNvPicPr/>
-                              </pic:nvPicPr>
-                              <pic:blipFill>
-                                <a:blip r:embed="rId9" cstate="print">
-                                  <a:extLst>
-                                    <a:ext uri="{28A0092B-C50C-407E-A947-70E740481C1C}">
-                                      <a14:useLocalDpi xmlns:a14="http://schemas.microsoft.com/office/drawing/2010/main" val="0"/>
-                                    </a:ext>
-                                  </a:extLst>
-                                </a:blip>
-                                <a:stretch>
-                                  <a:fillRect/>
-                                </a:stretch>
-                              </pic:blipFill>
-                              <pic:spPr>
-                                <a:xfrm rot="10800000">
-                                  <a:off x="0" y="0"/>
-                                  <a:ext cx="288000" cy="288000"/>
-                                </a:xfrm>
-                                <a:prstGeom prst="rect">
-                                  <a:avLst/>
-                                </a:prstGeom>
-                              </pic:spPr>
-                            </pic:pic>
-                          </a:graphicData>
-                        </a:graphic>
-                      </wp:inline>
-                    </w:drawing>
-                  </w:r>
-                </w:p>
-              </w:tc>
-              <w:tc>
-                <w:tcPr>
-                  <w:tcW w:w="1021" w:type="dxa"/>
-                </w:tcPr>
-                <w:p>
-                  <w:pPr>
-                    <w:spacing w:before="120"/>
-                    <w:jc w:val="center"/>
-                  </w:pPr>
-                  <w:r>
-                    <w:t>o</w:t>
-                  </w:r>
-                </w:p>
-              </w:tc>
-              <w:tc>
-                <w:tcPr>
-                  <w:tcW w:w="1021" w:type="dxa"/>
-                  <w:vAlign w:val="center"/>
-                </w:tcPr>
-                <w:p>
-                  <w:pPr>
-                    <w:jc w:val="center"/>
-                  </w:pPr>
-                  <w:r>
-                    <w:rPr>
-                      <w:noProof/>
-                      <w:lang w:val="en-GB" w:eastAsia="en-GB"/>
-                    </w:rPr>
-                    <w:drawing>
-                      <wp:inline distT="0" distB="0" distL="0" distR="0" wp14:anchorId="1A106E61" wp14:editId="0367399D">
-                        <wp:extent cx="288000" cy="288000"/>
-                        <wp:effectExtent l="0" t="0" r="0" b="0"/>
-                        <wp:docPr id="123" name="Picture 123"/>
-                        <wp:cNvGraphicFramePr>
-                          <a:graphicFrameLocks xmlns:a="http://schemas.openxmlformats.org/drawingml/2006/main" noChangeAspect="1"/>
-                        </wp:cNvGraphicFramePr>
-                        <a:graphic xmlns:a="http://schemas.openxmlformats.org/drawingml/2006/main">
-                          <a:graphicData uri="http://schemas.openxmlformats.org/drawingml/2006/picture">
-                            <pic:pic xmlns:pic="http://schemas.openxmlformats.org/drawingml/2006/picture">
-                              <pic:nvPicPr>
-                                <pic:cNvPr id="0" name="down-128.png"/>
-                                <pic:cNvPicPr/>
-                              </pic:nvPicPr>
-                              <pic:blipFill>
-                                <a:blip r:embed="rId9" cstate="print">
-                                  <a:extLst>
-                                    <a:ext uri="{28A0092B-C50C-407E-A947-70E740481C1C}">
-                                      <a14:useLocalDpi xmlns:a14="http://schemas.microsoft.com/office/drawing/2010/main" val="0"/>
-                                    </a:ext>
-                                  </a:extLst>
-                                </a:blip>
-                                <a:stretch>
-                                  <a:fillRect/>
-                                </a:stretch>
-                              </pic:blipFill>
-                              <pic:spPr>
-                                <a:xfrm>
-                                  <a:off x="0" y="0"/>
-                                  <a:ext cx="288000" cy="288000"/>
-                                </a:xfrm>
-                                <a:prstGeom prst="rect">
-                                  <a:avLst/>
-                                </a:prstGeom>
-                              </pic:spPr>
-                            </pic:pic>
-                          </a:graphicData>
-                        </a:graphic>
-                      </wp:inline>
-                    </w:drawing>
-                  </w:r>
                 </w:p>
               </w:tc>
             </w:tr>
@@ -461,7 +592,7 @@
         </w:tc>
         <w:tc>
           <w:tcPr>
-            <w:tcW w:w="3851" w:type="dxa"/>
+            <w:tcW w:w="3780" w:type="dxa"/>
             <w:vAlign w:val="center"/>
           </w:tcPr>
           <w:tbl>
@@ -532,85 +663,10 @@
                             <w:lang w:val="en-GB" w:eastAsia="en-GB"/>
                           </w:rPr>
                           <w:drawing>
-                            <wp:inline distT="0" distB="0" distL="0" distR="0" wp14:anchorId="1BDD4548" wp14:editId="12B7A603">
+                            <wp:inline distT="0" distB="0" distL="0" distR="0" wp14:anchorId="2E03213B" wp14:editId="491E92B3">
                               <wp:extent cx="288000" cy="288000"/>
                               <wp:effectExtent l="0" t="0" r="0" b="0"/>
                               <wp:docPr id="112" name="Picture 112"/>
-                              <wp:cNvGraphicFramePr>
-                                <a:graphicFrameLocks xmlns:a="http://schemas.openxmlformats.org/drawingml/2006/main" noChangeAspect="1"/>
-                              </wp:cNvGraphicFramePr>
-                              <a:graphic xmlns:a="http://schemas.openxmlformats.org/drawingml/2006/main">
-                                <a:graphicData uri="http://schemas.openxmlformats.org/drawingml/2006/picture">
-                                  <pic:pic xmlns:pic="http://schemas.openxmlformats.org/drawingml/2006/picture">
-                                    <pic:nvPicPr>
-                                      <pic:cNvPr id="0" name="down-128.png"/>
-                                      <pic:cNvPicPr/>
-                                    </pic:nvPicPr>
-                                    <pic:blipFill>
-                                      <a:blip r:embed="rId10" cstate="print">
-                                        <a:extLst>
-                                          <a:ext uri="{28A0092B-C50C-407E-A947-70E740481C1C}">
-                                            <a14:useLocalDpi xmlns:a14="http://schemas.microsoft.com/office/drawing/2010/main" val="0"/>
-                                          </a:ext>
-                                        </a:extLst>
-                                      </a:blip>
-                                      <a:stretch>
-                                        <a:fillRect/>
-                                      </a:stretch>
-                                    </pic:blipFill>
-                                    <pic:spPr>
-                                      <a:xfrm>
-                                        <a:off x="0" y="0"/>
-                                        <a:ext cx="288000" cy="288000"/>
-                                      </a:xfrm>
-                                      <a:prstGeom prst="rect">
-                                        <a:avLst/>
-                                      </a:prstGeom>
-                                    </pic:spPr>
-                                  </pic:pic>
-                                </a:graphicData>
-                              </a:graphic>
-                            </wp:inline>
-                          </w:drawing>
-                        </w:r>
-                      </w:p>
-                    </w:tc>
-                    <w:tc>
-                      <w:tcPr>
-                        <w:tcW w:w="1021" w:type="dxa"/>
-                        <w:vAlign w:val="center"/>
-                      </w:tcPr>
-                      <w:p>
-                        <w:pPr>
-                          <w:jc w:val="center"/>
-                        </w:pPr>
-                      </w:p>
-                    </w:tc>
-                    <w:tc>
-                      <w:tcPr>
-                        <w:tcW w:w="1021" w:type="dxa"/>
-                        <w:vAlign w:val="center"/>
-                      </w:tcPr>
-                      <w:p>
-                        <w:pPr>
-                          <w:jc w:val="center"/>
-                          <w:rPr>
-                            <w:sz w:val="18"/>
-                            <w:szCs w:val="18"/>
-                          </w:rPr>
-                        </w:pPr>
-                        <w:r>
-                          <w:rPr>
-                            <w:noProof/>
-                            <w:sz w:val="18"/>
-                            <w:szCs w:val="18"/>
-                            <w:lang w:val="en-GB" w:eastAsia="en-GB"/>
-                          </w:rPr>
-                          <w:drawing>
-                            <wp:inline distT="0" distB="0" distL="0" distR="0" wp14:anchorId="2A68862D" wp14:editId="06F031F6">
-                              <wp:extent cx="288000" cy="288000"/>
-                              <wp:effectExtent l="0" t="0" r="0" b="0"/>
-                              <wp:docPr id="113" name="Picture 113"/>
                               <wp:cNvGraphicFramePr>
                                 <a:graphicFrameLocks xmlns:a="http://schemas.openxmlformats.org/drawingml/2006/main" noChangeAspect="1"/>
                               </wp:cNvGraphicFramePr>
@@ -650,14 +706,20 @@
                         </w:r>
                       </w:p>
                     </w:tc>
-                  </w:tr>
-                  <w:tr>
-                    <w:trPr>
-                      <w:trHeight w:hRule="exact" w:val="1021"/>
-                    </w:trPr>
-                    <w:tc>
-                      <w:tcPr>
-                        <w:tcW w:w="1020" w:type="dxa"/>
+                    <w:tc>
+                      <w:tcPr>
+                        <w:tcW w:w="1021" w:type="dxa"/>
+                        <w:vAlign w:val="center"/>
+                      </w:tcPr>
+                      <w:p>
+                        <w:pPr>
+                          <w:jc w:val="center"/>
+                        </w:pPr>
+                      </w:p>
+                    </w:tc>
+                    <w:tc>
+                      <w:tcPr>
+                        <w:tcW w:w="1021" w:type="dxa"/>
                         <w:vAlign w:val="center"/>
                       </w:tcPr>
                       <w:p>
@@ -676,10 +738,10 @@
                             <w:lang w:val="en-GB" w:eastAsia="en-GB"/>
                           </w:rPr>
                           <w:drawing>
-                            <wp:inline distT="0" distB="0" distL="0" distR="0" wp14:anchorId="47B95407" wp14:editId="2BD96A15">
+                            <wp:inline distT="0" distB="0" distL="0" distR="0" wp14:anchorId="34EEB4B2" wp14:editId="4496D812">
                               <wp:extent cx="288000" cy="288000"/>
                               <wp:effectExtent l="0" t="0" r="0" b="0"/>
-                              <wp:docPr id="114" name="Picture 114"/>
+                              <wp:docPr id="113" name="Picture 113"/>
                               <wp:cNvGraphicFramePr>
                                 <a:graphicFrameLocks xmlns:a="http://schemas.openxmlformats.org/drawingml/2006/main" noChangeAspect="1"/>
                               </wp:cNvGraphicFramePr>
@@ -719,9 +781,14 @@
                         </w:r>
                       </w:p>
                     </w:tc>
-                    <w:tc>
-                      <w:tcPr>
-                        <w:tcW w:w="1021" w:type="dxa"/>
+                  </w:tr>
+                  <w:tr>
+                    <w:trPr>
+                      <w:trHeight w:hRule="exact" w:val="1021"/>
+                    </w:trPr>
+                    <w:tc>
+                      <w:tcPr>
+                        <w:tcW w:w="1020" w:type="dxa"/>
                         <w:vAlign w:val="center"/>
                       </w:tcPr>
                       <w:p>
@@ -732,49 +799,18 @@
                             <w:szCs w:val="18"/>
                           </w:rPr>
                         </w:pPr>
-                      </w:p>
-                    </w:tc>
-                    <w:tc>
-                      <w:tcPr>
-                        <w:tcW w:w="1021" w:type="dxa"/>
-                        <w:vAlign w:val="center"/>
-                      </w:tcPr>
-                      <w:p>
-                        <w:pPr>
-                          <w:jc w:val="center"/>
-                          <w:rPr>
+                        <w:r>
+                          <w:rPr>
+                            <w:noProof/>
                             <w:sz w:val="18"/>
                             <w:szCs w:val="18"/>
-                          </w:rPr>
-                        </w:pPr>
-                        <w:r>
-                          <w:rPr>
-                            <w:sz w:val="18"/>
-                            <w:szCs w:val="18"/>
-                          </w:rPr>
-                          <w:t>OFF</w:t>
-                        </w:r>
-                      </w:p>
-                      <w:p>
-                        <w:pPr>
-                          <w:jc w:val="center"/>
-                          <w:rPr>
-                            <w:sz w:val="18"/>
-                            <w:szCs w:val="18"/>
-                          </w:rPr>
-                        </w:pPr>
-                        <w:r>
-                          <w:rPr>
-                            <w:noProof/>
-                            <w:sz w:val="18"/>
-                            <w:szCs w:val="18"/>
                             <w:lang w:val="en-GB" w:eastAsia="en-GB"/>
                           </w:rPr>
                           <w:drawing>
-                            <wp:inline distT="0" distB="0" distL="0" distR="0" wp14:anchorId="4EC783CA" wp14:editId="5717C641">
+                            <wp:inline distT="0" distB="0" distL="0" distR="0" wp14:anchorId="69EC0859" wp14:editId="1F09280F">
                               <wp:extent cx="288000" cy="288000"/>
                               <wp:effectExtent l="0" t="0" r="0" b="0"/>
-                              <wp:docPr id="115" name="Picture 115"/>
+                              <wp:docPr id="114" name="Picture 114"/>
                               <wp:cNvGraphicFramePr>
                                 <a:graphicFrameLocks xmlns:a="http://schemas.openxmlformats.org/drawingml/2006/main" noChangeAspect="1"/>
                               </wp:cNvGraphicFramePr>
@@ -814,14 +850,9 @@
                         </w:r>
                       </w:p>
                     </w:tc>
-                  </w:tr>
-                  <w:tr>
-                    <w:trPr>
-                      <w:trHeight w:hRule="exact" w:val="1021"/>
-                    </w:trPr>
-                    <w:tc>
-                      <w:tcPr>
-                        <w:tcW w:w="1020" w:type="dxa"/>
+                    <w:tc>
+                      <w:tcPr>
+                        <w:tcW w:w="1021" w:type="dxa"/>
                         <w:vAlign w:val="center"/>
                       </w:tcPr>
                       <w:p>
@@ -832,34 +863,49 @@
                             <w:szCs w:val="18"/>
                           </w:rPr>
                         </w:pPr>
-                        <w:r>
+                      </w:p>
+                    </w:tc>
+                    <w:tc>
+                      <w:tcPr>
+                        <w:tcW w:w="1021" w:type="dxa"/>
+                        <w:vAlign w:val="center"/>
+                      </w:tcPr>
+                      <w:p>
+                        <w:pPr>
+                          <w:jc w:val="center"/>
                           <w:rPr>
                             <w:sz w:val="18"/>
                             <w:szCs w:val="18"/>
                           </w:rPr>
-                          <w:t>18°</w:t>
-                        </w:r>
-                      </w:p>
-                      <w:p>
-                        <w:pPr>
-                          <w:jc w:val="center"/>
+                        </w:pPr>
+                        <w:r>
                           <w:rPr>
                             <w:sz w:val="18"/>
                             <w:szCs w:val="18"/>
                           </w:rPr>
-                        </w:pPr>
-                        <w:r>
-                          <w:rPr>
-                            <w:noProof/>
+                          <w:t>OFF</w:t>
+                        </w:r>
+                      </w:p>
+                      <w:p>
+                        <w:pPr>
+                          <w:jc w:val="center"/>
+                          <w:rPr>
                             <w:sz w:val="18"/>
                             <w:szCs w:val="18"/>
+                          </w:rPr>
+                        </w:pPr>
+                        <w:r>
+                          <w:rPr>
+                            <w:noProof/>
+                            <w:sz w:val="18"/>
+                            <w:szCs w:val="18"/>
                             <w:lang w:val="en-GB" w:eastAsia="en-GB"/>
                           </w:rPr>
                           <w:drawing>
-                            <wp:inline distT="0" distB="0" distL="0" distR="0" wp14:anchorId="461D9EB4" wp14:editId="795E393A">
+                            <wp:inline distT="0" distB="0" distL="0" distR="0" wp14:anchorId="3D52863D" wp14:editId="21F4B43E">
                               <wp:extent cx="288000" cy="288000"/>
                               <wp:effectExtent l="0" t="0" r="0" b="0"/>
-                              <wp:docPr id="116" name="Picture 116"/>
+                              <wp:docPr id="115" name="Picture 115"/>
                               <wp:cNvGraphicFramePr>
                                 <a:graphicFrameLocks xmlns:a="http://schemas.openxmlformats.org/drawingml/2006/main" noChangeAspect="1"/>
                               </wp:cNvGraphicFramePr>
@@ -871,7 +917,7 @@
                                       <pic:cNvPicPr/>
                                     </pic:nvPicPr>
                                     <pic:blipFill>
-                                      <a:blip r:embed="rId13" cstate="print">
+                                      <a:blip r:embed="rId14" cstate="print">
                                         <a:extLst>
                                           <a:ext uri="{28A0092B-C50C-407E-A947-70E740481C1C}">
                                             <a14:useLocalDpi xmlns:a14="http://schemas.microsoft.com/office/drawing/2010/main" val="0"/>
@@ -899,23 +945,15 @@
                         </w:r>
                       </w:p>
                     </w:tc>
-                    <w:tc>
-                      <w:tcPr>
-                        <w:tcW w:w="1021" w:type="dxa"/>
-                      </w:tcPr>
-                      <w:p>
-                        <w:pPr>
-                          <w:spacing w:before="120"/>
-                          <w:jc w:val="center"/>
-                        </w:pPr>
-                        <w:r>
-                          <w:t>o</w:t>
-                        </w:r>
-                      </w:p>
-                    </w:tc>
-                    <w:tc>
-                      <w:tcPr>
-                        <w:tcW w:w="1021" w:type="dxa"/>
+                  </w:tr>
+                  <w:tr>
+                    <w:trPr>
+                      <w:trHeight w:hRule="exact" w:val="510"/>
+                    </w:trPr>
+                    <w:tc>
+                      <w:tcPr>
+                        <w:tcW w:w="1020" w:type="dxa"/>
+                        <w:vMerge w:val="restart"/>
                         <w:vAlign w:val="center"/>
                       </w:tcPr>
                       <w:p>
@@ -931,7 +969,7 @@
                             <w:sz w:val="18"/>
                             <w:szCs w:val="18"/>
                           </w:rPr>
-                          <w:t>21°</w:t>
+                          <w:t>18°</w:t>
                         </w:r>
                       </w:p>
                       <w:p>
@@ -950,10 +988,10 @@
                             <w:lang w:val="en-GB" w:eastAsia="en-GB"/>
                           </w:rPr>
                           <w:drawing>
-                            <wp:inline distT="0" distB="0" distL="0" distR="0" wp14:anchorId="2EC65E1B" wp14:editId="0B150B5A">
+                            <wp:inline distT="0" distB="0" distL="0" distR="0" wp14:anchorId="43B37F72" wp14:editId="582D18D8">
                               <wp:extent cx="288000" cy="288000"/>
                               <wp:effectExtent l="0" t="0" r="0" b="0"/>
-                              <wp:docPr id="117" name="Picture 117"/>
+                              <wp:docPr id="116" name="Picture 116"/>
                               <wp:cNvGraphicFramePr>
                                 <a:graphicFrameLocks xmlns:a="http://schemas.openxmlformats.org/drawingml/2006/main" noChangeAspect="1"/>
                               </wp:cNvGraphicFramePr>
@@ -965,7 +1003,7 @@
                                       <pic:cNvPicPr/>
                                     </pic:nvPicPr>
                                     <pic:blipFill>
-                                      <a:blip r:embed="rId13" cstate="print">
+                                      <a:blip r:embed="rId14" cstate="print">
                                         <a:extLst>
                                           <a:ext uri="{28A0092B-C50C-407E-A947-70E740481C1C}">
                                             <a14:useLocalDpi xmlns:a14="http://schemas.microsoft.com/office/drawing/2010/main" val="0"/>
@@ -993,6 +1031,201 @@
                         </w:r>
                       </w:p>
                     </w:tc>
+                    <w:tc>
+                      <w:tcPr>
+                        <w:tcW w:w="1021" w:type="dxa"/>
+                        <w:tcMar>
+                          <w:left w:w="0" w:type="dxa"/>
+                          <w:right w:w="0" w:type="dxa"/>
+                        </w:tcMar>
+                      </w:tcPr>
+                      <w:p>
+                        <w:pPr>
+                          <w:spacing w:before="120"/>
+                          <w:jc w:val="center"/>
+                        </w:pPr>
+                      </w:p>
+                    </w:tc>
+                    <w:tc>
+                      <w:tcPr>
+                        <w:tcW w:w="1021" w:type="dxa"/>
+                        <w:vMerge w:val="restart"/>
+                        <w:vAlign w:val="center"/>
+                      </w:tcPr>
+                      <w:p>
+                        <w:pPr>
+                          <w:jc w:val="center"/>
+                          <w:rPr>
+                            <w:sz w:val="18"/>
+                            <w:szCs w:val="18"/>
+                          </w:rPr>
+                        </w:pPr>
+                        <w:r>
+                          <w:rPr>
+                            <w:sz w:val="18"/>
+                            <w:szCs w:val="18"/>
+                          </w:rPr>
+                          <w:t>21°</w:t>
+                        </w:r>
+                      </w:p>
+                      <w:p>
+                        <w:pPr>
+                          <w:jc w:val="center"/>
+                          <w:rPr>
+                            <w:sz w:val="18"/>
+                            <w:szCs w:val="18"/>
+                          </w:rPr>
+                        </w:pPr>
+                        <w:r>
+                          <w:rPr>
+                            <w:noProof/>
+                            <w:sz w:val="18"/>
+                            <w:szCs w:val="18"/>
+                            <w:lang w:val="en-GB" w:eastAsia="en-GB"/>
+                          </w:rPr>
+                          <w:drawing>
+                            <wp:inline distT="0" distB="0" distL="0" distR="0" wp14:anchorId="551F0DE7" wp14:editId="2365454A">
+                              <wp:extent cx="288000" cy="288000"/>
+                              <wp:effectExtent l="0" t="0" r="0" b="0"/>
+                              <wp:docPr id="117" name="Picture 117"/>
+                              <wp:cNvGraphicFramePr>
+                                <a:graphicFrameLocks xmlns:a="http://schemas.openxmlformats.org/drawingml/2006/main" noChangeAspect="1"/>
+                              </wp:cNvGraphicFramePr>
+                              <a:graphic xmlns:a="http://schemas.openxmlformats.org/drawingml/2006/main">
+                                <a:graphicData uri="http://schemas.openxmlformats.org/drawingml/2006/picture">
+                                  <pic:pic xmlns:pic="http://schemas.openxmlformats.org/drawingml/2006/picture">
+                                    <pic:nvPicPr>
+                                      <pic:cNvPr id="0" name="down-128.png"/>
+                                      <pic:cNvPicPr/>
+                                    </pic:nvPicPr>
+                                    <pic:blipFill>
+                                      <a:blip r:embed="rId14" cstate="print">
+                                        <a:extLst>
+                                          <a:ext uri="{28A0092B-C50C-407E-A947-70E740481C1C}">
+                                            <a14:useLocalDpi xmlns:a14="http://schemas.microsoft.com/office/drawing/2010/main" val="0"/>
+                                          </a:ext>
+                                        </a:extLst>
+                                      </a:blip>
+                                      <a:stretch>
+                                        <a:fillRect/>
+                                      </a:stretch>
+                                    </pic:blipFill>
+                                    <pic:spPr>
+                                      <a:xfrm>
+                                        <a:off x="0" y="0"/>
+                                        <a:ext cx="288000" cy="288000"/>
+                                      </a:xfrm>
+                                      <a:prstGeom prst="rect">
+                                        <a:avLst/>
+                                      </a:prstGeom>
+                                    </pic:spPr>
+                                  </pic:pic>
+                                </a:graphicData>
+                              </a:graphic>
+                            </wp:inline>
+                          </w:drawing>
+                        </w:r>
+                      </w:p>
+                    </w:tc>
+                  </w:tr>
+                  <w:tr>
+                    <w:trPr>
+                      <w:trHeight w:hRule="exact" w:val="510"/>
+                    </w:trPr>
+                    <w:tc>
+                      <w:tcPr>
+                        <w:tcW w:w="1020" w:type="dxa"/>
+                        <w:vMerge/>
+                        <w:vAlign w:val="center"/>
+                      </w:tcPr>
+                      <w:p>
+                        <w:pPr>
+                          <w:jc w:val="center"/>
+                          <w:rPr>
+                            <w:sz w:val="18"/>
+                            <w:szCs w:val="18"/>
+                          </w:rPr>
+                        </w:pPr>
+                      </w:p>
+                    </w:tc>
+                    <w:tc>
+                      <w:tcPr>
+                        <w:tcW w:w="1021" w:type="dxa"/>
+                        <w:tcMar>
+                          <w:left w:w="0" w:type="dxa"/>
+                          <w:right w:w="0" w:type="dxa"/>
+                        </w:tcMar>
+                      </w:tcPr>
+                      <w:p>
+                        <w:pPr>
+                          <w:spacing w:before="120"/>
+                          <w:jc w:val="center"/>
+                        </w:pPr>
+                        <w:r>
+                          <w:rPr>
+                            <w:noProof/>
+                            <w:lang w:val="en-GB" w:eastAsia="en-GB"/>
+                          </w:rPr>
+                          <w:drawing>
+                            <wp:inline distT="0" distB="0" distL="0" distR="0" wp14:anchorId="7F1FF0B6" wp14:editId="0762653D">
+                              <wp:extent cx="540000" cy="99931"/>
+                              <wp:effectExtent l="0" t="0" r="0" b="0"/>
+                              <wp:docPr id="1" name="Picture 1"/>
+                              <wp:cNvGraphicFramePr>
+                                <a:graphicFrameLocks xmlns:a="http://schemas.openxmlformats.org/drawingml/2006/main" noChangeAspect="1"/>
+                              </wp:cNvGraphicFramePr>
+                              <a:graphic xmlns:a="http://schemas.openxmlformats.org/drawingml/2006/main">
+                                <a:graphicData uri="http://schemas.openxmlformats.org/drawingml/2006/picture">
+                                  <pic:pic xmlns:pic="http://schemas.openxmlformats.org/drawingml/2006/picture">
+                                    <pic:nvPicPr>
+                                      <pic:cNvPr id="0" name="hapcan_logo_b_en.emf"/>
+                                      <pic:cNvPicPr/>
+                                    </pic:nvPicPr>
+                                    <pic:blipFill>
+                                      <a:blip r:embed="rId10" cstate="print">
+                                        <a:extLst>
+                                          <a:ext uri="{28A0092B-C50C-407E-A947-70E740481C1C}">
+                                            <a14:useLocalDpi xmlns:a14="http://schemas.microsoft.com/office/drawing/2010/main" val="0"/>
+                                          </a:ext>
+                                        </a:extLst>
+                                      </a:blip>
+                                      <a:stretch>
+                                        <a:fillRect/>
+                                      </a:stretch>
+                                    </pic:blipFill>
+                                    <pic:spPr>
+                                      <a:xfrm>
+                                        <a:off x="0" y="0"/>
+                                        <a:ext cx="540000" cy="99931"/>
+                                      </a:xfrm>
+                                      <a:prstGeom prst="rect">
+                                        <a:avLst/>
+                                      </a:prstGeom>
+                                    </pic:spPr>
+                                  </pic:pic>
+                                </a:graphicData>
+                              </a:graphic>
+                            </wp:inline>
+                          </w:drawing>
+                        </w:r>
+                      </w:p>
+                    </w:tc>
+                    <w:tc>
+                      <w:tcPr>
+                        <w:tcW w:w="1021" w:type="dxa"/>
+                        <w:vMerge/>
+                        <w:vAlign w:val="center"/>
+                      </w:tcPr>
+                      <w:p>
+                        <w:pPr>
+                          <w:jc w:val="center"/>
+                          <w:rPr>
+                            <w:sz w:val="18"/>
+                            <w:szCs w:val="18"/>
+                          </w:rPr>
+                        </w:pPr>
+                      </w:p>
+                    </w:tc>
                   </w:tr>
                 </w:tbl>
                 <w:p>
@@ -1011,7 +1244,7 @@
         </w:tc>
         <w:tc>
           <w:tcPr>
-            <w:tcW w:w="3852" w:type="dxa"/>
+            <w:tcW w:w="3780" w:type="dxa"/>
             <w:vAlign w:val="center"/>
           </w:tcPr>
           <w:tbl>
@@ -1050,6 +1283,10 @@
                       <w:insideH w:val="none" w:sz="0" w:space="0" w:color="auto"/>
                       <w:insideV w:val="none" w:sz="0" w:space="0" w:color="auto"/>
                     </w:tblBorders>
+                    <w:tblCellMar>
+                      <w:left w:w="0" w:type="dxa"/>
+                      <w:right w:w="0" w:type="dxa"/>
+                    </w:tblCellMar>
                     <w:tblLook w:val="04A0" w:firstRow="1" w:lastRow="0" w:firstColumn="1" w:lastColumn="0" w:noHBand="0" w:noVBand="1"/>
                   </w:tblPr>
                   <w:tblGrid>
@@ -1076,79 +1313,10 @@
                             <w:lang w:val="en-GB" w:eastAsia="en-GB"/>
                           </w:rPr>
                           <w:drawing>
-                            <wp:inline distT="0" distB="0" distL="0" distR="0" wp14:anchorId="755A6327" wp14:editId="279ACAA7">
+                            <wp:inline distT="0" distB="0" distL="0" distR="0" wp14:anchorId="64D29705" wp14:editId="7DF88E0D">
                               <wp:extent cx="288000" cy="288000"/>
                               <wp:effectExtent l="0" t="0" r="0" b="0"/>
                               <wp:docPr id="7" name="Picture 7"/>
-                              <wp:cNvGraphicFramePr>
-                                <a:graphicFrameLocks xmlns:a="http://schemas.openxmlformats.org/drawingml/2006/main" noChangeAspect="1"/>
-                              </wp:cNvGraphicFramePr>
-                              <a:graphic xmlns:a="http://schemas.openxmlformats.org/drawingml/2006/main">
-                                <a:graphicData uri="http://schemas.openxmlformats.org/drawingml/2006/picture">
-                                  <pic:pic xmlns:pic="http://schemas.openxmlformats.org/drawingml/2006/picture">
-                                    <pic:nvPicPr>
-                                      <pic:cNvPr id="0" name="down-128.png"/>
-                                      <pic:cNvPicPr/>
-                                    </pic:nvPicPr>
-                                    <pic:blipFill>
-                                      <a:blip r:embed="rId14" cstate="print">
-                                        <a:extLst>
-                                          <a:ext uri="{28A0092B-C50C-407E-A947-70E740481C1C}">
-                                            <a14:useLocalDpi xmlns:a14="http://schemas.microsoft.com/office/drawing/2010/main" val="0"/>
-                                          </a:ext>
-                                        </a:extLst>
-                                      </a:blip>
-                                      <a:stretch>
-                                        <a:fillRect/>
-                                      </a:stretch>
-                                    </pic:blipFill>
-                                    <pic:spPr>
-                                      <a:xfrm>
-                                        <a:off x="0" y="0"/>
-                                        <a:ext cx="288000" cy="288000"/>
-                                      </a:xfrm>
-                                      <a:prstGeom prst="rect">
-                                        <a:avLst/>
-                                      </a:prstGeom>
-                                    </pic:spPr>
-                                  </pic:pic>
-                                </a:graphicData>
-                              </a:graphic>
-                            </wp:inline>
-                          </w:drawing>
-                        </w:r>
-                      </w:p>
-                    </w:tc>
-                    <w:tc>
-                      <w:tcPr>
-                        <w:tcW w:w="1021" w:type="dxa"/>
-                        <w:vAlign w:val="center"/>
-                      </w:tcPr>
-                      <w:p>
-                        <w:pPr>
-                          <w:jc w:val="center"/>
-                        </w:pPr>
-                      </w:p>
-                    </w:tc>
-                    <w:tc>
-                      <w:tcPr>
-                        <w:tcW w:w="1021" w:type="dxa"/>
-                        <w:vAlign w:val="center"/>
-                      </w:tcPr>
-                      <w:p>
-                        <w:pPr>
-                          <w:jc w:val="center"/>
-                        </w:pPr>
-                        <w:r>
-                          <w:rPr>
-                            <w:noProof/>
-                            <w:lang w:val="en-GB" w:eastAsia="en-GB"/>
-                          </w:rPr>
-                          <w:drawing>
-                            <wp:inline distT="0" distB="0" distL="0" distR="0" wp14:anchorId="785D2954" wp14:editId="2907725B">
-                              <wp:extent cx="288000" cy="288000"/>
-                              <wp:effectExtent l="0" t="0" r="0" b="0"/>
-                              <wp:docPr id="37" name="Picture 37"/>
                               <wp:cNvGraphicFramePr>
                                 <a:graphicFrameLocks xmlns:a="http://schemas.openxmlformats.org/drawingml/2006/main" noChangeAspect="1"/>
                               </wp:cNvGraphicFramePr>
@@ -1188,23 +1356,25 @@
                         </w:r>
                       </w:p>
                     </w:tc>
-                  </w:tr>
-                  <w:tr>
-                    <w:trPr>
-                      <w:trHeight w:hRule="exact" w:val="1021"/>
-                    </w:trPr>
-                    <w:tc>
-                      <w:tcPr>
-                        <w:tcW w:w="1020" w:type="dxa"/>
-                        <w:vAlign w:val="center"/>
-                      </w:tcPr>
-                      <w:p>
-                        <w:pPr>
-                          <w:jc w:val="center"/>
-                          <w:rPr>
-                            <w:sz w:val="18"/>
-                            <w:szCs w:val="18"/>
-                          </w:rPr>
+                    <w:tc>
+                      <w:tcPr>
+                        <w:tcW w:w="1021" w:type="dxa"/>
+                        <w:vAlign w:val="center"/>
+                      </w:tcPr>
+                      <w:p>
+                        <w:pPr>
+                          <w:jc w:val="center"/>
+                        </w:pPr>
+                      </w:p>
+                    </w:tc>
+                    <w:tc>
+                      <w:tcPr>
+                        <w:tcW w:w="1021" w:type="dxa"/>
+                        <w:vAlign w:val="center"/>
+                      </w:tcPr>
+                      <w:p>
+                        <w:pPr>
+                          <w:jc w:val="center"/>
                         </w:pPr>
                         <w:r>
                           <w:rPr>
@@ -1212,10 +1382,10 @@
                             <w:lang w:val="en-GB" w:eastAsia="en-GB"/>
                           </w:rPr>
                           <w:drawing>
-                            <wp:inline distT="0" distB="0" distL="0" distR="0" wp14:anchorId="1DBAC3D5" wp14:editId="20F793C1">
+                            <wp:inline distT="0" distB="0" distL="0" distR="0" wp14:anchorId="436E96DD" wp14:editId="049E65CB">
                               <wp:extent cx="288000" cy="288000"/>
                               <wp:effectExtent l="0" t="0" r="0" b="0"/>
-                              <wp:docPr id="15" name="Picture 15"/>
+                              <wp:docPr id="37" name="Picture 37"/>
                               <wp:cNvGraphicFramePr>
                                 <a:graphicFrameLocks xmlns:a="http://schemas.openxmlformats.org/drawingml/2006/main" noChangeAspect="1"/>
                               </wp:cNvGraphicFramePr>
@@ -1255,9 +1425,14 @@
                         </w:r>
                       </w:p>
                     </w:tc>
-                    <w:tc>
-                      <w:tcPr>
-                        <w:tcW w:w="1021" w:type="dxa"/>
+                  </w:tr>
+                  <w:tr>
+                    <w:trPr>
+                      <w:trHeight w:hRule="exact" w:val="1021"/>
+                    </w:trPr>
+                    <w:tc>
+                      <w:tcPr>
+                        <w:tcW w:w="1020" w:type="dxa"/>
                         <w:vAlign w:val="center"/>
                       </w:tcPr>
                       <w:p>
@@ -1268,31 +1443,16 @@
                             <w:szCs w:val="18"/>
                           </w:rPr>
                         </w:pPr>
-                      </w:p>
-                    </w:tc>
-                    <w:tc>
-                      <w:tcPr>
-                        <w:tcW w:w="1021" w:type="dxa"/>
-                        <w:vAlign w:val="center"/>
-                      </w:tcPr>
-                      <w:p>
-                        <w:pPr>
-                          <w:jc w:val="center"/>
-                          <w:rPr>
-                            <w:sz w:val="18"/>
-                            <w:szCs w:val="18"/>
-                          </w:rPr>
-                        </w:pPr>
                         <w:r>
                           <w:rPr>
                             <w:noProof/>
                             <w:lang w:val="en-GB" w:eastAsia="en-GB"/>
                           </w:rPr>
                           <w:drawing>
-                            <wp:inline distT="0" distB="0" distL="0" distR="0" wp14:anchorId="54EC10A1" wp14:editId="7F46CF32">
+                            <wp:inline distT="0" distB="0" distL="0" distR="0" wp14:anchorId="4BB3D77D" wp14:editId="4D5EBFD5">
                               <wp:extent cx="288000" cy="288000"/>
                               <wp:effectExtent l="0" t="0" r="0" b="0"/>
-                              <wp:docPr id="38" name="Picture 38"/>
+                              <wp:docPr id="15" name="Picture 15"/>
                               <wp:cNvGraphicFramePr>
                                 <a:graphicFrameLocks xmlns:a="http://schemas.openxmlformats.org/drawingml/2006/main" noChangeAspect="1"/>
                               </wp:cNvGraphicFramePr>
@@ -1332,19 +1492,33 @@
                         </w:r>
                       </w:p>
                     </w:tc>
-                  </w:tr>
-                  <w:tr>
-                    <w:trPr>
-                      <w:trHeight w:hRule="exact" w:val="1021"/>
-                    </w:trPr>
-                    <w:tc>
-                      <w:tcPr>
-                        <w:tcW w:w="1020" w:type="dxa"/>
-                        <w:vAlign w:val="center"/>
-                      </w:tcPr>
-                      <w:p>
-                        <w:pPr>
-                          <w:jc w:val="center"/>
+                    <w:tc>
+                      <w:tcPr>
+                        <w:tcW w:w="1021" w:type="dxa"/>
+                        <w:vAlign w:val="center"/>
+                      </w:tcPr>
+                      <w:p>
+                        <w:pPr>
+                          <w:jc w:val="center"/>
+                          <w:rPr>
+                            <w:sz w:val="18"/>
+                            <w:szCs w:val="18"/>
+                          </w:rPr>
+                        </w:pPr>
+                      </w:p>
+                    </w:tc>
+                    <w:tc>
+                      <w:tcPr>
+                        <w:tcW w:w="1021" w:type="dxa"/>
+                        <w:vAlign w:val="center"/>
+                      </w:tcPr>
+                      <w:p>
+                        <w:pPr>
+                          <w:jc w:val="center"/>
+                          <w:rPr>
+                            <w:sz w:val="18"/>
+                            <w:szCs w:val="18"/>
+                          </w:rPr>
                         </w:pPr>
                         <w:r>
                           <w:rPr>
@@ -1352,10 +1526,10 @@
                             <w:lang w:val="en-GB" w:eastAsia="en-GB"/>
                           </w:rPr>
                           <w:drawing>
-                            <wp:inline distT="0" distB="0" distL="0" distR="0" wp14:anchorId="5A87A1C8" wp14:editId="20564FCC">
+                            <wp:inline distT="0" distB="0" distL="0" distR="0" wp14:anchorId="46F23E06" wp14:editId="56423861">
                               <wp:extent cx="288000" cy="288000"/>
                               <wp:effectExtent l="0" t="0" r="0" b="0"/>
-                              <wp:docPr id="23" name="Picture 23"/>
+                              <wp:docPr id="38" name="Picture 38"/>
                               <wp:cNvGraphicFramePr>
                                 <a:graphicFrameLocks xmlns:a="http://schemas.openxmlformats.org/drawingml/2006/main" noChangeAspect="1"/>
                               </wp:cNvGraphicFramePr>
@@ -1395,39 +1569,31 @@
                         </w:r>
                       </w:p>
                     </w:tc>
-                    <w:tc>
-                      <w:tcPr>
-                        <w:tcW w:w="1021" w:type="dxa"/>
-                      </w:tcPr>
-                      <w:p>
-                        <w:pPr>
-                          <w:spacing w:before="120"/>
+                  </w:tr>
+                  <w:tr>
+                    <w:trPr>
+                      <w:trHeight w:hRule="exact" w:val="510"/>
+                    </w:trPr>
+                    <w:tc>
+                      <w:tcPr>
+                        <w:tcW w:w="1020" w:type="dxa"/>
+                        <w:vMerge w:val="restart"/>
+                        <w:vAlign w:val="center"/>
+                      </w:tcPr>
+                      <w:p>
+                        <w:pPr>
                           <w:jc w:val="center"/>
                         </w:pPr>
                         <w:r>
-                          <w:t>o</w:t>
-                        </w:r>
-                      </w:p>
-                    </w:tc>
-                    <w:tc>
-                      <w:tcPr>
-                        <w:tcW w:w="1021" w:type="dxa"/>
-                        <w:vAlign w:val="center"/>
-                      </w:tcPr>
-                      <w:p>
-                        <w:pPr>
-                          <w:jc w:val="center"/>
-                        </w:pPr>
-                        <w:r>
                           <w:rPr>
                             <w:noProof/>
                             <w:lang w:val="en-GB" w:eastAsia="en-GB"/>
                           </w:rPr>
                           <w:drawing>
-                            <wp:inline distT="0" distB="0" distL="0" distR="0" wp14:anchorId="2A400C4B" wp14:editId="76246226">
+                            <wp:inline distT="0" distB="0" distL="0" distR="0" wp14:anchorId="4579D707" wp14:editId="6E3AEFB2">
                               <wp:extent cx="288000" cy="288000"/>
                               <wp:effectExtent l="0" t="0" r="0" b="0"/>
-                              <wp:docPr id="39" name="Picture 39"/>
+                              <wp:docPr id="23" name="Picture 23"/>
                               <wp:cNvGraphicFramePr>
                                 <a:graphicFrameLocks xmlns:a="http://schemas.openxmlformats.org/drawingml/2006/main" noChangeAspect="1"/>
                               </wp:cNvGraphicFramePr>
@@ -1467,6 +1633,171 @@
                         </w:r>
                       </w:p>
                     </w:tc>
+                    <w:tc>
+                      <w:tcPr>
+                        <w:tcW w:w="1021" w:type="dxa"/>
+                      </w:tcPr>
+                      <w:p>
+                        <w:pPr>
+                          <w:spacing w:before="120"/>
+                          <w:jc w:val="center"/>
+                        </w:pPr>
+                      </w:p>
+                    </w:tc>
+                    <w:tc>
+                      <w:tcPr>
+                        <w:tcW w:w="1021" w:type="dxa"/>
+                        <w:vMerge w:val="restart"/>
+                        <w:vAlign w:val="center"/>
+                      </w:tcPr>
+                      <w:p>
+                        <w:pPr>
+                          <w:jc w:val="center"/>
+                        </w:pPr>
+                        <w:r>
+                          <w:rPr>
+                            <w:noProof/>
+                            <w:lang w:val="en-GB" w:eastAsia="en-GB"/>
+                          </w:rPr>
+                          <w:drawing>
+                            <wp:inline distT="0" distB="0" distL="0" distR="0" wp14:anchorId="660A7CCB" wp14:editId="3B625EC6">
+                              <wp:extent cx="288000" cy="288000"/>
+                              <wp:effectExtent l="0" t="0" r="0" b="0"/>
+                              <wp:docPr id="39" name="Picture 39"/>
+                              <wp:cNvGraphicFramePr>
+                                <a:graphicFrameLocks xmlns:a="http://schemas.openxmlformats.org/drawingml/2006/main" noChangeAspect="1"/>
+                              </wp:cNvGraphicFramePr>
+                              <a:graphic xmlns:a="http://schemas.openxmlformats.org/drawingml/2006/main">
+                                <a:graphicData uri="http://schemas.openxmlformats.org/drawingml/2006/picture">
+                                  <pic:pic xmlns:pic="http://schemas.openxmlformats.org/drawingml/2006/picture">
+                                    <pic:nvPicPr>
+                                      <pic:cNvPr id="0" name="down-128.png"/>
+                                      <pic:cNvPicPr/>
+                                    </pic:nvPicPr>
+                                    <pic:blipFill>
+                                      <a:blip r:embed="rId20" cstate="print">
+                                        <a:extLst>
+                                          <a:ext uri="{28A0092B-C50C-407E-A947-70E740481C1C}">
+                                            <a14:useLocalDpi xmlns:a14="http://schemas.microsoft.com/office/drawing/2010/main" val="0"/>
+                                          </a:ext>
+                                        </a:extLst>
+                                      </a:blip>
+                                      <a:stretch>
+                                        <a:fillRect/>
+                                      </a:stretch>
+                                    </pic:blipFill>
+                                    <pic:spPr>
+                                      <a:xfrm>
+                                        <a:off x="0" y="0"/>
+                                        <a:ext cx="288000" cy="288000"/>
+                                      </a:xfrm>
+                                      <a:prstGeom prst="rect">
+                                        <a:avLst/>
+                                      </a:prstGeom>
+                                    </pic:spPr>
+                                  </pic:pic>
+                                </a:graphicData>
+                              </a:graphic>
+                            </wp:inline>
+                          </w:drawing>
+                        </w:r>
+                      </w:p>
+                    </w:tc>
+                  </w:tr>
+                  <w:tr>
+                    <w:trPr>
+                      <w:trHeight w:hRule="exact" w:val="510"/>
+                    </w:trPr>
+                    <w:tc>
+                      <w:tcPr>
+                        <w:tcW w:w="1020" w:type="dxa"/>
+                        <w:vMerge/>
+                        <w:vAlign w:val="center"/>
+                      </w:tcPr>
+                      <w:p>
+                        <w:pPr>
+                          <w:jc w:val="center"/>
+                          <w:rPr>
+                            <w:noProof/>
+                            <w:lang w:val="en-GB" w:eastAsia="en-GB"/>
+                          </w:rPr>
+                        </w:pPr>
+                      </w:p>
+                    </w:tc>
+                    <w:tc>
+                      <w:tcPr>
+                        <w:tcW w:w="1021" w:type="dxa"/>
+                      </w:tcPr>
+                      <w:p>
+                        <w:pPr>
+                          <w:spacing w:before="120"/>
+                          <w:jc w:val="center"/>
+                        </w:pPr>
+                        <w:r>
+                          <w:rPr>
+                            <w:noProof/>
+                            <w:lang w:val="en-GB" w:eastAsia="en-GB"/>
+                          </w:rPr>
+                          <w:drawing>
+                            <wp:inline distT="0" distB="0" distL="0" distR="0" wp14:anchorId="47DAA267" wp14:editId="29952668">
+                              <wp:extent cx="540000" cy="99931"/>
+                              <wp:effectExtent l="0" t="0" r="0" b="0"/>
+                              <wp:docPr id="9" name="Picture 9"/>
+                              <wp:cNvGraphicFramePr>
+                                <a:graphicFrameLocks xmlns:a="http://schemas.openxmlformats.org/drawingml/2006/main" noChangeAspect="1"/>
+                              </wp:cNvGraphicFramePr>
+                              <a:graphic xmlns:a="http://schemas.openxmlformats.org/drawingml/2006/main">
+                                <a:graphicData uri="http://schemas.openxmlformats.org/drawingml/2006/picture">
+                                  <pic:pic xmlns:pic="http://schemas.openxmlformats.org/drawingml/2006/picture">
+                                    <pic:nvPicPr>
+                                      <pic:cNvPr id="0" name="hapcan_logo_b_en.emf"/>
+                                      <pic:cNvPicPr/>
+                                    </pic:nvPicPr>
+                                    <pic:blipFill>
+                                      <a:blip r:embed="rId10" cstate="print">
+                                        <a:extLst>
+                                          <a:ext uri="{28A0092B-C50C-407E-A947-70E740481C1C}">
+                                            <a14:useLocalDpi xmlns:a14="http://schemas.microsoft.com/office/drawing/2010/main" val="0"/>
+                                          </a:ext>
+                                        </a:extLst>
+                                      </a:blip>
+                                      <a:stretch>
+                                        <a:fillRect/>
+                                      </a:stretch>
+                                    </pic:blipFill>
+                                    <pic:spPr>
+                                      <a:xfrm>
+                                        <a:off x="0" y="0"/>
+                                        <a:ext cx="540000" cy="99931"/>
+                                      </a:xfrm>
+                                      <a:prstGeom prst="rect">
+                                        <a:avLst/>
+                                      </a:prstGeom>
+                                    </pic:spPr>
+                                  </pic:pic>
+                                </a:graphicData>
+                              </a:graphic>
+                            </wp:inline>
+                          </w:drawing>
+                        </w:r>
+                      </w:p>
+                    </w:tc>
+                    <w:tc>
+                      <w:tcPr>
+                        <w:tcW w:w="1021" w:type="dxa"/>
+                        <w:vMerge/>
+                        <w:vAlign w:val="center"/>
+                      </w:tcPr>
+                      <w:p>
+                        <w:pPr>
+                          <w:jc w:val="center"/>
+                          <w:rPr>
+                            <w:noProof/>
+                            <w:lang w:val="en-GB" w:eastAsia="en-GB"/>
+                          </w:rPr>
+                        </w:pPr>
+                      </w:p>
+                    </w:tc>
                   </w:tr>
                 </w:tbl>
                 <w:p>
@@ -1490,7 +1821,7 @@
         </w:trPr>
         <w:tc>
           <w:tcPr>
-            <w:tcW w:w="3851" w:type="dxa"/>
+            <w:tcW w:w="3780" w:type="dxa"/>
             <w:vAlign w:val="center"/>
           </w:tcPr>
           <w:tbl>
@@ -1529,6 +1860,10 @@
                       <w:insideH w:val="none" w:sz="0" w:space="0" w:color="auto"/>
                       <w:insideV w:val="none" w:sz="0" w:space="0" w:color="auto"/>
                     </w:tblBorders>
+                    <w:tblCellMar>
+                      <w:left w:w="0" w:type="dxa"/>
+                      <w:right w:w="0" w:type="dxa"/>
+                    </w:tblCellMar>
                     <w:tblLook w:val="04A0" w:firstRow="1" w:lastRow="0" w:firstColumn="1" w:lastColumn="0" w:noHBand="0" w:noVBand="1"/>
                   </w:tblPr>
                   <w:tblGrid>
@@ -1555,79 +1890,10 @@
                             <w:lang w:val="en-GB" w:eastAsia="en-GB"/>
                           </w:rPr>
                           <w:drawing>
-                            <wp:inline distT="0" distB="0" distL="0" distR="0" wp14:anchorId="70B8750C" wp14:editId="6F6F38A7">
+                            <wp:inline distT="0" distB="0" distL="0" distR="0" wp14:anchorId="09AEB91D" wp14:editId="0F0055EB">
                               <wp:extent cx="288000" cy="288000"/>
                               <wp:effectExtent l="0" t="0" r="0" b="0"/>
                               <wp:docPr id="68" name="Picture 68"/>
-                              <wp:cNvGraphicFramePr>
-                                <a:graphicFrameLocks xmlns:a="http://schemas.openxmlformats.org/drawingml/2006/main" noChangeAspect="1"/>
-                              </wp:cNvGraphicFramePr>
-                              <a:graphic xmlns:a="http://schemas.openxmlformats.org/drawingml/2006/main">
-                                <a:graphicData uri="http://schemas.openxmlformats.org/drawingml/2006/picture">
-                                  <pic:pic xmlns:pic="http://schemas.openxmlformats.org/drawingml/2006/picture">
-                                    <pic:nvPicPr>
-                                      <pic:cNvPr id="0" name="down-128.png"/>
-                                      <pic:cNvPicPr/>
-                                    </pic:nvPicPr>
-                                    <pic:blipFill>
-                                      <a:blip r:embed="rId20" cstate="print">
-                                        <a:extLst>
-                                          <a:ext uri="{28A0092B-C50C-407E-A947-70E740481C1C}">
-                                            <a14:useLocalDpi xmlns:a14="http://schemas.microsoft.com/office/drawing/2010/main" val="0"/>
-                                          </a:ext>
-                                        </a:extLst>
-                                      </a:blip>
-                                      <a:stretch>
-                                        <a:fillRect/>
-                                      </a:stretch>
-                                    </pic:blipFill>
-                                    <pic:spPr>
-                                      <a:xfrm>
-                                        <a:off x="0" y="0"/>
-                                        <a:ext cx="288000" cy="288000"/>
-                                      </a:xfrm>
-                                      <a:prstGeom prst="rect">
-                                        <a:avLst/>
-                                      </a:prstGeom>
-                                    </pic:spPr>
-                                  </pic:pic>
-                                </a:graphicData>
-                              </a:graphic>
-                            </wp:inline>
-                          </w:drawing>
-                        </w:r>
-                      </w:p>
-                    </w:tc>
-                    <w:tc>
-                      <w:tcPr>
-                        <w:tcW w:w="1021" w:type="dxa"/>
-                        <w:vAlign w:val="center"/>
-                      </w:tcPr>
-                      <w:p>
-                        <w:pPr>
-                          <w:jc w:val="center"/>
-                        </w:pPr>
-                      </w:p>
-                    </w:tc>
-                    <w:tc>
-                      <w:tcPr>
-                        <w:tcW w:w="1021" w:type="dxa"/>
-                        <w:vAlign w:val="center"/>
-                      </w:tcPr>
-                      <w:p>
-                        <w:pPr>
-                          <w:jc w:val="center"/>
-                        </w:pPr>
-                        <w:r>
-                          <w:rPr>
-                            <w:noProof/>
-                            <w:lang w:val="en-GB" w:eastAsia="en-GB"/>
-                          </w:rPr>
-                          <w:drawing>
-                            <wp:inline distT="0" distB="0" distL="0" distR="0" wp14:anchorId="18DD6312" wp14:editId="002E5B85">
-                              <wp:extent cx="288000" cy="288000"/>
-                              <wp:effectExtent l="0" t="0" r="0" b="0"/>
-                              <wp:docPr id="73" name="Picture 73"/>
                               <wp:cNvGraphicFramePr>
                                 <a:graphicFrameLocks xmlns:a="http://schemas.openxmlformats.org/drawingml/2006/main" noChangeAspect="1"/>
                               </wp:cNvGraphicFramePr>
@@ -1667,14 +1933,20 @@
                         </w:r>
                       </w:p>
                     </w:tc>
-                  </w:tr>
-                  <w:tr>
-                    <w:trPr>
-                      <w:trHeight w:hRule="exact" w:val="1021"/>
-                    </w:trPr>
-                    <w:tc>
-                      <w:tcPr>
-                        <w:tcW w:w="1020" w:type="dxa"/>
+                    <w:tc>
+                      <w:tcPr>
+                        <w:tcW w:w="1021" w:type="dxa"/>
+                        <w:vAlign w:val="center"/>
+                      </w:tcPr>
+                      <w:p>
+                        <w:pPr>
+                          <w:jc w:val="center"/>
+                        </w:pPr>
+                      </w:p>
+                    </w:tc>
+                    <w:tc>
+                      <w:tcPr>
+                        <w:tcW w:w="1021" w:type="dxa"/>
                         <w:vAlign w:val="center"/>
                       </w:tcPr>
                       <w:p>
@@ -1687,10 +1959,10 @@
                             <w:lang w:val="en-GB" w:eastAsia="en-GB"/>
                           </w:rPr>
                           <w:drawing>
-                            <wp:inline distT="0" distB="0" distL="0" distR="0" wp14:anchorId="0D79B6B7" wp14:editId="11634335">
+                            <wp:inline distT="0" distB="0" distL="0" distR="0" wp14:anchorId="1AECDDAF" wp14:editId="0C0136BA">
                               <wp:extent cx="288000" cy="288000"/>
                               <wp:effectExtent l="0" t="0" r="0" b="0"/>
-                              <wp:docPr id="71" name="Picture 71"/>
+                              <wp:docPr id="73" name="Picture 73"/>
                               <wp:cNvGraphicFramePr>
                                 <a:graphicFrameLocks xmlns:a="http://schemas.openxmlformats.org/drawingml/2006/main" noChangeAspect="1"/>
                               </wp:cNvGraphicFramePr>
@@ -1730,24 +2002,14 @@
                         </w:r>
                       </w:p>
                     </w:tc>
-                    <w:tc>
-                      <w:tcPr>
-                        <w:tcW w:w="1021" w:type="dxa"/>
-                        <w:vAlign w:val="center"/>
-                      </w:tcPr>
-                      <w:p>
-                        <w:pPr>
-                          <w:jc w:val="center"/>
-                          <w:rPr>
-                            <w:sz w:val="18"/>
-                            <w:szCs w:val="18"/>
-                          </w:rPr>
-                        </w:pPr>
-                      </w:p>
-                    </w:tc>
-                    <w:tc>
-                      <w:tcPr>
-                        <w:tcW w:w="1021" w:type="dxa"/>
+                  </w:tr>
+                  <w:tr>
+                    <w:trPr>
+                      <w:trHeight w:hRule="exact" w:val="1021"/>
+                    </w:trPr>
+                    <w:tc>
+                      <w:tcPr>
+                        <w:tcW w:w="1020" w:type="dxa"/>
                         <w:vAlign w:val="center"/>
                       </w:tcPr>
                       <w:p>
@@ -1760,10 +2022,10 @@
                             <w:lang w:val="en-GB" w:eastAsia="en-GB"/>
                           </w:rPr>
                           <w:drawing>
-                            <wp:inline distT="0" distB="0" distL="0" distR="0" wp14:anchorId="2815F6FE" wp14:editId="6DB136C8">
+                            <wp:inline distT="0" distB="0" distL="0" distR="0" wp14:anchorId="259D413C" wp14:editId="1CDC4F19">
                               <wp:extent cx="288000" cy="288000"/>
                               <wp:effectExtent l="0" t="0" r="0" b="0"/>
-                              <wp:docPr id="77" name="Picture 77"/>
+                              <wp:docPr id="71" name="Picture 71"/>
                               <wp:cNvGraphicFramePr>
                                 <a:graphicFrameLocks xmlns:a="http://schemas.openxmlformats.org/drawingml/2006/main" noChangeAspect="1"/>
                               </wp:cNvGraphicFramePr>
@@ -1803,14 +2065,24 @@
                         </w:r>
                       </w:p>
                     </w:tc>
-                  </w:tr>
-                  <w:tr>
-                    <w:trPr>
-                      <w:trHeight w:hRule="exact" w:val="1021"/>
-                    </w:trPr>
-                    <w:tc>
-                      <w:tcPr>
-                        <w:tcW w:w="1020" w:type="dxa"/>
+                    <w:tc>
+                      <w:tcPr>
+                        <w:tcW w:w="1021" w:type="dxa"/>
+                        <w:vAlign w:val="center"/>
+                      </w:tcPr>
+                      <w:p>
+                        <w:pPr>
+                          <w:jc w:val="center"/>
+                          <w:rPr>
+                            <w:sz w:val="18"/>
+                            <w:szCs w:val="18"/>
+                          </w:rPr>
+                        </w:pPr>
+                      </w:p>
+                    </w:tc>
+                    <w:tc>
+                      <w:tcPr>
+                        <w:tcW w:w="1021" w:type="dxa"/>
                         <w:vAlign w:val="center"/>
                       </w:tcPr>
                       <w:p>
@@ -1823,10 +2095,10 @@
                             <w:lang w:val="en-GB" w:eastAsia="en-GB"/>
                           </w:rPr>
                           <w:drawing>
-                            <wp:inline distT="0" distB="0" distL="0" distR="0" wp14:anchorId="428F9822" wp14:editId="19CC2566">
+                            <wp:inline distT="0" distB="0" distL="0" distR="0" wp14:anchorId="4AD343AE" wp14:editId="25D83CA2">
                               <wp:extent cx="288000" cy="288000"/>
                               <wp:effectExtent l="0" t="0" r="0" b="0"/>
-                              <wp:docPr id="72" name="Picture 72"/>
+                              <wp:docPr id="77" name="Picture 77"/>
                               <wp:cNvGraphicFramePr>
                                 <a:graphicFrameLocks xmlns:a="http://schemas.openxmlformats.org/drawingml/2006/main" noChangeAspect="1"/>
                               </wp:cNvGraphicFramePr>
@@ -1866,39 +2138,31 @@
                         </w:r>
                       </w:p>
                     </w:tc>
-                    <w:tc>
-                      <w:tcPr>
-                        <w:tcW w:w="1021" w:type="dxa"/>
-                      </w:tcPr>
-                      <w:p>
-                        <w:pPr>
-                          <w:spacing w:before="120"/>
+                  </w:tr>
+                  <w:tr>
+                    <w:trPr>
+                      <w:trHeight w:hRule="exact" w:val="510"/>
+                    </w:trPr>
+                    <w:tc>
+                      <w:tcPr>
+                        <w:tcW w:w="1020" w:type="dxa"/>
+                        <w:vMerge w:val="restart"/>
+                        <w:vAlign w:val="center"/>
+                      </w:tcPr>
+                      <w:p>
+                        <w:pPr>
                           <w:jc w:val="center"/>
                         </w:pPr>
                         <w:r>
-                          <w:t>o</w:t>
-                        </w:r>
-                      </w:p>
-                    </w:tc>
-                    <w:tc>
-                      <w:tcPr>
-                        <w:tcW w:w="1021" w:type="dxa"/>
-                        <w:vAlign w:val="center"/>
-                      </w:tcPr>
-                      <w:p>
-                        <w:pPr>
-                          <w:jc w:val="center"/>
-                        </w:pPr>
-                        <w:r>
                           <w:rPr>
                             <w:noProof/>
                             <w:lang w:val="en-GB" w:eastAsia="en-GB"/>
                           </w:rPr>
                           <w:drawing>
-                            <wp:inline distT="0" distB="0" distL="0" distR="0" wp14:anchorId="47C373C0" wp14:editId="303C6158">
+                            <wp:inline distT="0" distB="0" distL="0" distR="0" wp14:anchorId="739AE532" wp14:editId="1857A0E8">
                               <wp:extent cx="288000" cy="288000"/>
                               <wp:effectExtent l="0" t="0" r="0" b="0"/>
-                              <wp:docPr id="82" name="Picture 82"/>
+                              <wp:docPr id="72" name="Picture 72"/>
                               <wp:cNvGraphicFramePr>
                                 <a:graphicFrameLocks xmlns:a="http://schemas.openxmlformats.org/drawingml/2006/main" noChangeAspect="1"/>
                               </wp:cNvGraphicFramePr>
@@ -1910,7 +2174,7 @@
                                       <pic:cNvPicPr/>
                                     </pic:nvPicPr>
                                     <pic:blipFill>
-                                      <a:blip r:embed="rId24" cstate="print">
+                                      <a:blip r:embed="rId25" cstate="print">
                                         <a:extLst>
                                           <a:ext uri="{28A0092B-C50C-407E-A947-70E740481C1C}">
                                             <a14:useLocalDpi xmlns:a14="http://schemas.microsoft.com/office/drawing/2010/main" val="0"/>
@@ -1938,6 +2202,171 @@
                         </w:r>
                       </w:p>
                     </w:tc>
+                    <w:tc>
+                      <w:tcPr>
+                        <w:tcW w:w="1021" w:type="dxa"/>
+                      </w:tcPr>
+                      <w:p>
+                        <w:pPr>
+                          <w:spacing w:before="120"/>
+                          <w:jc w:val="center"/>
+                        </w:pPr>
+                      </w:p>
+                    </w:tc>
+                    <w:tc>
+                      <w:tcPr>
+                        <w:tcW w:w="1021" w:type="dxa"/>
+                        <w:vMerge w:val="restart"/>
+                        <w:vAlign w:val="center"/>
+                      </w:tcPr>
+                      <w:p>
+                        <w:pPr>
+                          <w:jc w:val="center"/>
+                        </w:pPr>
+                        <w:r>
+                          <w:rPr>
+                            <w:noProof/>
+                            <w:lang w:val="en-GB" w:eastAsia="en-GB"/>
+                          </w:rPr>
+                          <w:drawing>
+                            <wp:inline distT="0" distB="0" distL="0" distR="0" wp14:anchorId="74C4B3ED" wp14:editId="39378E86">
+                              <wp:extent cx="288000" cy="288000"/>
+                              <wp:effectExtent l="0" t="0" r="0" b="0"/>
+                              <wp:docPr id="82" name="Picture 82"/>
+                              <wp:cNvGraphicFramePr>
+                                <a:graphicFrameLocks xmlns:a="http://schemas.openxmlformats.org/drawingml/2006/main" noChangeAspect="1"/>
+                              </wp:cNvGraphicFramePr>
+                              <a:graphic xmlns:a="http://schemas.openxmlformats.org/drawingml/2006/main">
+                                <a:graphicData uri="http://schemas.openxmlformats.org/drawingml/2006/picture">
+                                  <pic:pic xmlns:pic="http://schemas.openxmlformats.org/drawingml/2006/picture">
+                                    <pic:nvPicPr>
+                                      <pic:cNvPr id="0" name="down-128.png"/>
+                                      <pic:cNvPicPr/>
+                                    </pic:nvPicPr>
+                                    <pic:blipFill>
+                                      <a:blip r:embed="rId25" cstate="print">
+                                        <a:extLst>
+                                          <a:ext uri="{28A0092B-C50C-407E-A947-70E740481C1C}">
+                                            <a14:useLocalDpi xmlns:a14="http://schemas.microsoft.com/office/drawing/2010/main" val="0"/>
+                                          </a:ext>
+                                        </a:extLst>
+                                      </a:blip>
+                                      <a:stretch>
+                                        <a:fillRect/>
+                                      </a:stretch>
+                                    </pic:blipFill>
+                                    <pic:spPr>
+                                      <a:xfrm>
+                                        <a:off x="0" y="0"/>
+                                        <a:ext cx="288000" cy="288000"/>
+                                      </a:xfrm>
+                                      <a:prstGeom prst="rect">
+                                        <a:avLst/>
+                                      </a:prstGeom>
+                                    </pic:spPr>
+                                  </pic:pic>
+                                </a:graphicData>
+                              </a:graphic>
+                            </wp:inline>
+                          </w:drawing>
+                        </w:r>
+                      </w:p>
+                    </w:tc>
+                  </w:tr>
+                  <w:tr>
+                    <w:trPr>
+                      <w:trHeight w:hRule="exact" w:val="510"/>
+                    </w:trPr>
+                    <w:tc>
+                      <w:tcPr>
+                        <w:tcW w:w="1020" w:type="dxa"/>
+                        <w:vMerge/>
+                        <w:vAlign w:val="center"/>
+                      </w:tcPr>
+                      <w:p>
+                        <w:pPr>
+                          <w:jc w:val="center"/>
+                          <w:rPr>
+                            <w:noProof/>
+                            <w:lang w:val="en-GB" w:eastAsia="en-GB"/>
+                          </w:rPr>
+                        </w:pPr>
+                      </w:p>
+                    </w:tc>
+                    <w:tc>
+                      <w:tcPr>
+                        <w:tcW w:w="1021" w:type="dxa"/>
+                      </w:tcPr>
+                      <w:p>
+                        <w:pPr>
+                          <w:spacing w:before="120"/>
+                          <w:jc w:val="center"/>
+                        </w:pPr>
+                        <w:r>
+                          <w:rPr>
+                            <w:noProof/>
+                            <w:lang w:val="en-GB" w:eastAsia="en-GB"/>
+                          </w:rPr>
+                          <w:drawing>
+                            <wp:inline distT="0" distB="0" distL="0" distR="0" wp14:anchorId="2363753C" wp14:editId="39954E5F">
+                              <wp:extent cx="540000" cy="99931"/>
+                              <wp:effectExtent l="0" t="0" r="0" b="0"/>
+                              <wp:docPr id="10" name="Picture 10"/>
+                              <wp:cNvGraphicFramePr>
+                                <a:graphicFrameLocks xmlns:a="http://schemas.openxmlformats.org/drawingml/2006/main" noChangeAspect="1"/>
+                              </wp:cNvGraphicFramePr>
+                              <a:graphic xmlns:a="http://schemas.openxmlformats.org/drawingml/2006/main">
+                                <a:graphicData uri="http://schemas.openxmlformats.org/drawingml/2006/picture">
+                                  <pic:pic xmlns:pic="http://schemas.openxmlformats.org/drawingml/2006/picture">
+                                    <pic:nvPicPr>
+                                      <pic:cNvPr id="0" name="hapcan_logo_b_en.emf"/>
+                                      <pic:cNvPicPr/>
+                                    </pic:nvPicPr>
+                                    <pic:blipFill>
+                                      <a:blip r:embed="rId10" cstate="print">
+                                        <a:extLst>
+                                          <a:ext uri="{28A0092B-C50C-407E-A947-70E740481C1C}">
+                                            <a14:useLocalDpi xmlns:a14="http://schemas.microsoft.com/office/drawing/2010/main" val="0"/>
+                                          </a:ext>
+                                        </a:extLst>
+                                      </a:blip>
+                                      <a:stretch>
+                                        <a:fillRect/>
+                                      </a:stretch>
+                                    </pic:blipFill>
+                                    <pic:spPr>
+                                      <a:xfrm>
+                                        <a:off x="0" y="0"/>
+                                        <a:ext cx="540000" cy="99931"/>
+                                      </a:xfrm>
+                                      <a:prstGeom prst="rect">
+                                        <a:avLst/>
+                                      </a:prstGeom>
+                                    </pic:spPr>
+                                  </pic:pic>
+                                </a:graphicData>
+                              </a:graphic>
+                            </wp:inline>
+                          </w:drawing>
+                        </w:r>
+                      </w:p>
+                    </w:tc>
+                    <w:tc>
+                      <w:tcPr>
+                        <w:tcW w:w="1021" w:type="dxa"/>
+                        <w:vMerge/>
+                        <w:vAlign w:val="center"/>
+                      </w:tcPr>
+                      <w:p>
+                        <w:pPr>
+                          <w:jc w:val="center"/>
+                          <w:rPr>
+                            <w:noProof/>
+                            <w:lang w:val="en-GB" w:eastAsia="en-GB"/>
+                          </w:rPr>
+                        </w:pPr>
+                      </w:p>
+                    </w:tc>
                   </w:tr>
                 </w:tbl>
                 <w:p>
@@ -1956,7 +2385,7 @@
         </w:tc>
         <w:tc>
           <w:tcPr>
-            <w:tcW w:w="3851" w:type="dxa"/>
+            <w:tcW w:w="3780" w:type="dxa"/>
             <w:vAlign w:val="center"/>
           </w:tcPr>
           <w:tbl>
@@ -1995,6 +2424,10 @@
                       <w:insideH w:val="none" w:sz="0" w:space="0" w:color="auto"/>
                       <w:insideV w:val="none" w:sz="0" w:space="0" w:color="auto"/>
                     </w:tblBorders>
+                    <w:tblCellMar>
+                      <w:left w:w="0" w:type="dxa"/>
+                      <w:right w:w="0" w:type="dxa"/>
+                    </w:tblCellMar>
                     <w:tblLook w:val="04A0" w:firstRow="1" w:lastRow="0" w:firstColumn="1" w:lastColumn="0" w:noHBand="0" w:noVBand="1"/>
                   </w:tblPr>
                   <w:tblGrid>
@@ -2021,79 +2454,10 @@
                             <w:lang w:val="en-GB" w:eastAsia="en-GB"/>
                           </w:rPr>
                           <w:drawing>
-                            <wp:inline distT="0" distB="0" distL="0" distR="0" wp14:anchorId="30776E1E" wp14:editId="70C83077">
+                            <wp:inline distT="0" distB="0" distL="0" distR="0" wp14:anchorId="2FEC689B" wp14:editId="1B75D0D6">
                               <wp:extent cx="288000" cy="288000"/>
                               <wp:effectExtent l="0" t="0" r="0" b="0"/>
                               <wp:docPr id="125" name="Picture 125"/>
-                              <wp:cNvGraphicFramePr>
-                                <a:graphicFrameLocks xmlns:a="http://schemas.openxmlformats.org/drawingml/2006/main" noChangeAspect="1"/>
-                              </wp:cNvGraphicFramePr>
-                              <a:graphic xmlns:a="http://schemas.openxmlformats.org/drawingml/2006/main">
-                                <a:graphicData uri="http://schemas.openxmlformats.org/drawingml/2006/picture">
-                                  <pic:pic xmlns:pic="http://schemas.openxmlformats.org/drawingml/2006/picture">
-                                    <pic:nvPicPr>
-                                      <pic:cNvPr id="0" name="down-128.png"/>
-                                      <pic:cNvPicPr/>
-                                    </pic:nvPicPr>
-                                    <pic:blipFill>
-                                      <a:blip r:embed="rId20" cstate="print">
-                                        <a:extLst>
-                                          <a:ext uri="{28A0092B-C50C-407E-A947-70E740481C1C}">
-                                            <a14:useLocalDpi xmlns:a14="http://schemas.microsoft.com/office/drawing/2010/main" val="0"/>
-                                          </a:ext>
-                                        </a:extLst>
-                                      </a:blip>
-                                      <a:stretch>
-                                        <a:fillRect/>
-                                      </a:stretch>
-                                    </pic:blipFill>
-                                    <pic:spPr>
-                                      <a:xfrm>
-                                        <a:off x="0" y="0"/>
-                                        <a:ext cx="288000" cy="288000"/>
-                                      </a:xfrm>
-                                      <a:prstGeom prst="rect">
-                                        <a:avLst/>
-                                      </a:prstGeom>
-                                    </pic:spPr>
-                                  </pic:pic>
-                                </a:graphicData>
-                              </a:graphic>
-                            </wp:inline>
-                          </w:drawing>
-                        </w:r>
-                      </w:p>
-                    </w:tc>
-                    <w:tc>
-                      <w:tcPr>
-                        <w:tcW w:w="1021" w:type="dxa"/>
-                        <w:vAlign w:val="center"/>
-                      </w:tcPr>
-                      <w:p>
-                        <w:pPr>
-                          <w:jc w:val="center"/>
-                        </w:pPr>
-                      </w:p>
-                    </w:tc>
-                    <w:tc>
-                      <w:tcPr>
-                        <w:tcW w:w="1021" w:type="dxa"/>
-                        <w:vAlign w:val="center"/>
-                      </w:tcPr>
-                      <w:p>
-                        <w:pPr>
-                          <w:jc w:val="center"/>
-                        </w:pPr>
-                        <w:r>
-                          <w:rPr>
-                            <w:noProof/>
-                            <w:lang w:val="en-GB" w:eastAsia="en-GB"/>
-                          </w:rPr>
-                          <w:drawing>
-                            <wp:inline distT="0" distB="0" distL="0" distR="0" wp14:anchorId="3D6BFB47" wp14:editId="7293A044">
-                              <wp:extent cx="288000" cy="288000"/>
-                              <wp:effectExtent l="0" t="0" r="0" b="0"/>
-                              <wp:docPr id="124" name="Picture 124"/>
                               <wp:cNvGraphicFramePr>
                                 <a:graphicFrameLocks xmlns:a="http://schemas.openxmlformats.org/drawingml/2006/main" noChangeAspect="1"/>
                               </wp:cNvGraphicFramePr>
@@ -2133,14 +2497,20 @@
                         </w:r>
                       </w:p>
                     </w:tc>
-                  </w:tr>
-                  <w:tr>
-                    <w:trPr>
-                      <w:trHeight w:hRule="exact" w:val="1021"/>
-                    </w:trPr>
-                    <w:tc>
-                      <w:tcPr>
-                        <w:tcW w:w="1020" w:type="dxa"/>
+                    <w:tc>
+                      <w:tcPr>
+                        <w:tcW w:w="1021" w:type="dxa"/>
+                        <w:vAlign w:val="center"/>
+                      </w:tcPr>
+                      <w:p>
+                        <w:pPr>
+                          <w:jc w:val="center"/>
+                        </w:pPr>
+                      </w:p>
+                    </w:tc>
+                    <w:tc>
+                      <w:tcPr>
+                        <w:tcW w:w="1021" w:type="dxa"/>
                         <w:vAlign w:val="center"/>
                       </w:tcPr>
                       <w:p>
@@ -2153,10 +2523,10 @@
                             <w:lang w:val="en-GB" w:eastAsia="en-GB"/>
                           </w:rPr>
                           <w:drawing>
-                            <wp:inline distT="0" distB="0" distL="0" distR="0" wp14:anchorId="184B254F" wp14:editId="15E30FDC">
+                            <wp:inline distT="0" distB="0" distL="0" distR="0" wp14:anchorId="11D96302" wp14:editId="5BB7FF38">
                               <wp:extent cx="288000" cy="288000"/>
                               <wp:effectExtent l="0" t="0" r="0" b="0"/>
-                              <wp:docPr id="129" name="Picture 129"/>
+                              <wp:docPr id="124" name="Picture 124"/>
                               <wp:cNvGraphicFramePr>
                                 <a:graphicFrameLocks xmlns:a="http://schemas.openxmlformats.org/drawingml/2006/main" noChangeAspect="1"/>
                               </wp:cNvGraphicFramePr>
@@ -2168,7 +2538,7 @@
                                       <pic:cNvPicPr/>
                                     </pic:nvPicPr>
                                     <pic:blipFill>
-                                      <a:blip r:embed="rId16" cstate="print">
+                                      <a:blip r:embed="rId22" cstate="print">
                                         <a:extLst>
                                           <a:ext uri="{28A0092B-C50C-407E-A947-70E740481C1C}">
                                             <a14:useLocalDpi xmlns:a14="http://schemas.microsoft.com/office/drawing/2010/main" val="0"/>
@@ -2195,59 +2565,31 @@
                           </w:drawing>
                         </w:r>
                       </w:p>
-                      <w:p>
-                        <w:pPr>
-                          <w:jc w:val="center"/>
-                          <w:rPr>
-                            <w:sz w:val="16"/>
-                            <w:szCs w:val="16"/>
-                          </w:rPr>
-                        </w:pPr>
-                        <w:proofErr w:type="spellStart"/>
+                    </w:tc>
+                  </w:tr>
+                  <w:tr>
+                    <w:trPr>
+                      <w:trHeight w:hRule="exact" w:val="1021"/>
+                    </w:trPr>
+                    <w:tc>
+                      <w:tcPr>
+                        <w:tcW w:w="1020" w:type="dxa"/>
+                        <w:vAlign w:val="center"/>
+                      </w:tcPr>
+                      <w:p>
+                        <w:pPr>
+                          <w:jc w:val="center"/>
+                        </w:pPr>
                         <w:r>
                           <w:rPr>
-                            <w:sz w:val="16"/>
-                            <w:szCs w:val="16"/>
-                          </w:rPr>
-                          <w:t>15min</w:t>
-                        </w:r>
-                        <w:proofErr w:type="spellEnd"/>
-                      </w:p>
-                    </w:tc>
-                    <w:tc>
-                      <w:tcPr>
-                        <w:tcW w:w="1021" w:type="dxa"/>
-                        <w:vAlign w:val="center"/>
-                      </w:tcPr>
-                      <w:p>
-                        <w:pPr>
-                          <w:jc w:val="center"/>
-                          <w:rPr>
-                            <w:sz w:val="18"/>
-                            <w:szCs w:val="18"/>
-                          </w:rPr>
-                        </w:pPr>
-                      </w:p>
-                    </w:tc>
-                    <w:tc>
-                      <w:tcPr>
-                        <w:tcW w:w="1021" w:type="dxa"/>
-                        <w:vAlign w:val="center"/>
-                      </w:tcPr>
-                      <w:p>
-                        <w:pPr>
-                          <w:jc w:val="center"/>
-                        </w:pPr>
-                        <w:r>
-                          <w:rPr>
                             <w:noProof/>
                             <w:lang w:val="en-GB" w:eastAsia="en-GB"/>
                           </w:rPr>
                           <w:drawing>
-                            <wp:inline distT="0" distB="0" distL="0" distR="0" wp14:anchorId="440FB90A" wp14:editId="2A3A96CA">
+                            <wp:inline distT="0" distB="0" distL="0" distR="0" wp14:anchorId="3CC6E9BA" wp14:editId="36014B01">
                               <wp:extent cx="288000" cy="288000"/>
                               <wp:effectExtent l="0" t="0" r="0" b="0"/>
-                              <wp:docPr id="127" name="Picture 127"/>
+                              <wp:docPr id="129" name="Picture 129"/>
                               <wp:cNvGraphicFramePr>
                                 <a:graphicFrameLocks xmlns:a="http://schemas.openxmlformats.org/drawingml/2006/main" noChangeAspect="1"/>
                               </wp:cNvGraphicFramePr>
@@ -2259,7 +2601,7 @@
                                       <pic:cNvPicPr/>
                                     </pic:nvPicPr>
                                     <pic:blipFill>
-                                      <a:blip r:embed="rId25" cstate="print">
+                                      <a:blip r:embed="rId17" cstate="print">
                                         <a:extLst>
                                           <a:ext uri="{28A0092B-C50C-407E-A947-70E740481C1C}">
                                             <a14:useLocalDpi xmlns:a14="http://schemas.microsoft.com/office/drawing/2010/main" val="0"/>
@@ -2286,31 +2628,59 @@
                           </w:drawing>
                         </w:r>
                       </w:p>
-                    </w:tc>
-                  </w:tr>
-                  <w:tr>
-                    <w:trPr>
-                      <w:trHeight w:hRule="exact" w:val="1021"/>
-                    </w:trPr>
-                    <w:tc>
-                      <w:tcPr>
-                        <w:tcW w:w="1020" w:type="dxa"/>
-                        <w:vAlign w:val="center"/>
-                      </w:tcPr>
-                      <w:p>
-                        <w:pPr>
-                          <w:jc w:val="center"/>
-                        </w:pPr>
+                      <w:p>
+                        <w:pPr>
+                          <w:jc w:val="center"/>
+                          <w:rPr>
+                            <w:sz w:val="16"/>
+                            <w:szCs w:val="16"/>
+                          </w:rPr>
+                        </w:pPr>
+                        <w:proofErr w:type="spellStart"/>
                         <w:r>
                           <w:rPr>
+                            <w:sz w:val="16"/>
+                            <w:szCs w:val="16"/>
+                          </w:rPr>
+                          <w:t>15min</w:t>
+                        </w:r>
+                        <w:proofErr w:type="spellEnd"/>
+                      </w:p>
+                    </w:tc>
+                    <w:tc>
+                      <w:tcPr>
+                        <w:tcW w:w="1021" w:type="dxa"/>
+                        <w:vAlign w:val="center"/>
+                      </w:tcPr>
+                      <w:p>
+                        <w:pPr>
+                          <w:jc w:val="center"/>
+                          <w:rPr>
+                            <w:sz w:val="18"/>
+                            <w:szCs w:val="18"/>
+                          </w:rPr>
+                        </w:pPr>
+                      </w:p>
+                    </w:tc>
+                    <w:tc>
+                      <w:tcPr>
+                        <w:tcW w:w="1021" w:type="dxa"/>
+                        <w:vAlign w:val="center"/>
+                      </w:tcPr>
+                      <w:p>
+                        <w:pPr>
+                          <w:jc w:val="center"/>
+                        </w:pPr>
+                        <w:r>
+                          <w:rPr>
                             <w:noProof/>
                             <w:lang w:val="en-GB" w:eastAsia="en-GB"/>
                           </w:rPr>
                           <w:drawing>
-                            <wp:inline distT="0" distB="0" distL="0" distR="0" wp14:anchorId="440FB90A" wp14:editId="2A3A96CA">
+                            <wp:inline distT="0" distB="0" distL="0" distR="0" wp14:anchorId="6AA7354F" wp14:editId="2BB510A3">
                               <wp:extent cx="288000" cy="288000"/>
                               <wp:effectExtent l="0" t="0" r="0" b="0"/>
-                              <wp:docPr id="126" name="Picture 126"/>
+                              <wp:docPr id="127" name="Picture 127"/>
                               <wp:cNvGraphicFramePr>
                                 <a:graphicFrameLocks xmlns:a="http://schemas.openxmlformats.org/drawingml/2006/main" noChangeAspect="1"/>
                               </wp:cNvGraphicFramePr>
@@ -2322,7 +2692,7 @@
                                       <pic:cNvPicPr/>
                                     </pic:nvPicPr>
                                     <pic:blipFill>
-                                      <a:blip r:embed="rId25" cstate="print">
+                                      <a:blip r:embed="rId26" cstate="print">
                                         <a:extLst>
                                           <a:ext uri="{28A0092B-C50C-407E-A947-70E740481C1C}">
                                             <a14:useLocalDpi xmlns:a14="http://schemas.microsoft.com/office/drawing/2010/main" val="0"/>
@@ -2350,39 +2720,31 @@
                         </w:r>
                       </w:p>
                     </w:tc>
-                    <w:tc>
-                      <w:tcPr>
-                        <w:tcW w:w="1021" w:type="dxa"/>
-                      </w:tcPr>
-                      <w:p>
-                        <w:pPr>
-                          <w:spacing w:before="120"/>
+                  </w:tr>
+                  <w:tr>
+                    <w:trPr>
+                      <w:trHeight w:hRule="exact" w:val="510"/>
+                    </w:trPr>
+                    <w:tc>
+                      <w:tcPr>
+                        <w:tcW w:w="1020" w:type="dxa"/>
+                        <w:vMerge w:val="restart"/>
+                        <w:vAlign w:val="center"/>
+                      </w:tcPr>
+                      <w:p>
+                        <w:pPr>
                           <w:jc w:val="center"/>
                         </w:pPr>
                         <w:r>
-                          <w:t>o</w:t>
-                        </w:r>
-                      </w:p>
-                    </w:tc>
-                    <w:tc>
-                      <w:tcPr>
-                        <w:tcW w:w="1021" w:type="dxa"/>
-                        <w:vAlign w:val="center"/>
-                      </w:tcPr>
-                      <w:p>
-                        <w:pPr>
-                          <w:jc w:val="center"/>
-                        </w:pPr>
-                        <w:r>
                           <w:rPr>
                             <w:noProof/>
                             <w:lang w:val="en-GB" w:eastAsia="en-GB"/>
                           </w:rPr>
                           <w:drawing>
-                            <wp:inline distT="0" distB="0" distL="0" distR="0" wp14:anchorId="440FB90A" wp14:editId="2A3A96CA">
+                            <wp:inline distT="0" distB="0" distL="0" distR="0" wp14:anchorId="5C4BF722" wp14:editId="6954BCD9">
                               <wp:extent cx="288000" cy="288000"/>
                               <wp:effectExtent l="0" t="0" r="0" b="0"/>
-                              <wp:docPr id="128" name="Picture 128"/>
+                              <wp:docPr id="126" name="Picture 126"/>
                               <wp:cNvGraphicFramePr>
                                 <a:graphicFrameLocks xmlns:a="http://schemas.openxmlformats.org/drawingml/2006/main" noChangeAspect="1"/>
                               </wp:cNvGraphicFramePr>
@@ -2394,7 +2756,7 @@
                                       <pic:cNvPicPr/>
                                     </pic:nvPicPr>
                                     <pic:blipFill>
-                                      <a:blip r:embed="rId25" cstate="print">
+                                      <a:blip r:embed="rId26" cstate="print">
                                         <a:extLst>
                                           <a:ext uri="{28A0092B-C50C-407E-A947-70E740481C1C}">
                                             <a14:useLocalDpi xmlns:a14="http://schemas.microsoft.com/office/drawing/2010/main" val="0"/>
@@ -2422,6 +2784,171 @@
                         </w:r>
                       </w:p>
                     </w:tc>
+                    <w:tc>
+                      <w:tcPr>
+                        <w:tcW w:w="1021" w:type="dxa"/>
+                      </w:tcPr>
+                      <w:p>
+                        <w:pPr>
+                          <w:spacing w:before="120"/>
+                          <w:jc w:val="center"/>
+                        </w:pPr>
+                      </w:p>
+                    </w:tc>
+                    <w:tc>
+                      <w:tcPr>
+                        <w:tcW w:w="1021" w:type="dxa"/>
+                        <w:vMerge w:val="restart"/>
+                        <w:vAlign w:val="center"/>
+                      </w:tcPr>
+                      <w:p>
+                        <w:pPr>
+                          <w:jc w:val="center"/>
+                        </w:pPr>
+                        <w:r>
+                          <w:rPr>
+                            <w:noProof/>
+                            <w:lang w:val="en-GB" w:eastAsia="en-GB"/>
+                          </w:rPr>
+                          <w:drawing>
+                            <wp:inline distT="0" distB="0" distL="0" distR="0" wp14:anchorId="72DDC771" wp14:editId="4139287F">
+                              <wp:extent cx="288000" cy="288000"/>
+                              <wp:effectExtent l="0" t="0" r="0" b="0"/>
+                              <wp:docPr id="128" name="Picture 128"/>
+                              <wp:cNvGraphicFramePr>
+                                <a:graphicFrameLocks xmlns:a="http://schemas.openxmlformats.org/drawingml/2006/main" noChangeAspect="1"/>
+                              </wp:cNvGraphicFramePr>
+                              <a:graphic xmlns:a="http://schemas.openxmlformats.org/drawingml/2006/main">
+                                <a:graphicData uri="http://schemas.openxmlformats.org/drawingml/2006/picture">
+                                  <pic:pic xmlns:pic="http://schemas.openxmlformats.org/drawingml/2006/picture">
+                                    <pic:nvPicPr>
+                                      <pic:cNvPr id="0" name="down-128.png"/>
+                                      <pic:cNvPicPr/>
+                                    </pic:nvPicPr>
+                                    <pic:blipFill>
+                                      <a:blip r:embed="rId26" cstate="print">
+                                        <a:extLst>
+                                          <a:ext uri="{28A0092B-C50C-407E-A947-70E740481C1C}">
+                                            <a14:useLocalDpi xmlns:a14="http://schemas.microsoft.com/office/drawing/2010/main" val="0"/>
+                                          </a:ext>
+                                        </a:extLst>
+                                      </a:blip>
+                                      <a:stretch>
+                                        <a:fillRect/>
+                                      </a:stretch>
+                                    </pic:blipFill>
+                                    <pic:spPr>
+                                      <a:xfrm>
+                                        <a:off x="0" y="0"/>
+                                        <a:ext cx="288000" cy="288000"/>
+                                      </a:xfrm>
+                                      <a:prstGeom prst="rect">
+                                        <a:avLst/>
+                                      </a:prstGeom>
+                                    </pic:spPr>
+                                  </pic:pic>
+                                </a:graphicData>
+                              </a:graphic>
+                            </wp:inline>
+                          </w:drawing>
+                        </w:r>
+                      </w:p>
+                    </w:tc>
+                  </w:tr>
+                  <w:tr>
+                    <w:trPr>
+                      <w:trHeight w:hRule="exact" w:val="510"/>
+                    </w:trPr>
+                    <w:tc>
+                      <w:tcPr>
+                        <w:tcW w:w="1020" w:type="dxa"/>
+                        <w:vMerge/>
+                        <w:vAlign w:val="center"/>
+                      </w:tcPr>
+                      <w:p>
+                        <w:pPr>
+                          <w:jc w:val="center"/>
+                          <w:rPr>
+                            <w:noProof/>
+                            <w:lang w:val="en-GB" w:eastAsia="en-GB"/>
+                          </w:rPr>
+                        </w:pPr>
+                      </w:p>
+                    </w:tc>
+                    <w:tc>
+                      <w:tcPr>
+                        <w:tcW w:w="1021" w:type="dxa"/>
+                      </w:tcPr>
+                      <w:p>
+                        <w:pPr>
+                          <w:spacing w:before="120"/>
+                          <w:jc w:val="center"/>
+                        </w:pPr>
+                        <w:r>
+                          <w:rPr>
+                            <w:noProof/>
+                            <w:lang w:val="en-GB" w:eastAsia="en-GB"/>
+                          </w:rPr>
+                          <w:drawing>
+                            <wp:inline distT="0" distB="0" distL="0" distR="0" wp14:anchorId="48D36016" wp14:editId="7019FE90">
+                              <wp:extent cx="540000" cy="99931"/>
+                              <wp:effectExtent l="0" t="0" r="0" b="0"/>
+                              <wp:docPr id="11" name="Picture 11"/>
+                              <wp:cNvGraphicFramePr>
+                                <a:graphicFrameLocks xmlns:a="http://schemas.openxmlformats.org/drawingml/2006/main" noChangeAspect="1"/>
+                              </wp:cNvGraphicFramePr>
+                              <a:graphic xmlns:a="http://schemas.openxmlformats.org/drawingml/2006/main">
+                                <a:graphicData uri="http://schemas.openxmlformats.org/drawingml/2006/picture">
+                                  <pic:pic xmlns:pic="http://schemas.openxmlformats.org/drawingml/2006/picture">
+                                    <pic:nvPicPr>
+                                      <pic:cNvPr id="0" name="hapcan_logo_b_en.emf"/>
+                                      <pic:cNvPicPr/>
+                                    </pic:nvPicPr>
+                                    <pic:blipFill>
+                                      <a:blip r:embed="rId10" cstate="print">
+                                        <a:extLst>
+                                          <a:ext uri="{28A0092B-C50C-407E-A947-70E740481C1C}">
+                                            <a14:useLocalDpi xmlns:a14="http://schemas.microsoft.com/office/drawing/2010/main" val="0"/>
+                                          </a:ext>
+                                        </a:extLst>
+                                      </a:blip>
+                                      <a:stretch>
+                                        <a:fillRect/>
+                                      </a:stretch>
+                                    </pic:blipFill>
+                                    <pic:spPr>
+                                      <a:xfrm>
+                                        <a:off x="0" y="0"/>
+                                        <a:ext cx="540000" cy="99931"/>
+                                      </a:xfrm>
+                                      <a:prstGeom prst="rect">
+                                        <a:avLst/>
+                                      </a:prstGeom>
+                                    </pic:spPr>
+                                  </pic:pic>
+                                </a:graphicData>
+                              </a:graphic>
+                            </wp:inline>
+                          </w:drawing>
+                        </w:r>
+                      </w:p>
+                    </w:tc>
+                    <w:tc>
+                      <w:tcPr>
+                        <w:tcW w:w="1021" w:type="dxa"/>
+                        <w:vMerge/>
+                        <w:vAlign w:val="center"/>
+                      </w:tcPr>
+                      <w:p>
+                        <w:pPr>
+                          <w:jc w:val="center"/>
+                          <w:rPr>
+                            <w:noProof/>
+                            <w:lang w:val="en-GB" w:eastAsia="en-GB"/>
+                          </w:rPr>
+                        </w:pPr>
+                      </w:p>
+                    </w:tc>
                   </w:tr>
                 </w:tbl>
                 <w:p>
@@ -2440,7 +2967,7 @@
         </w:tc>
         <w:tc>
           <w:tcPr>
-            <w:tcW w:w="3852" w:type="dxa"/>
+            <w:tcW w:w="3780" w:type="dxa"/>
             <w:vAlign w:val="center"/>
           </w:tcPr>
           <w:p>
@@ -2454,7 +2981,15 @@
               <w:rPr>
                 <w:lang w:val="en-GB"/>
               </w:rPr>
-              <w:t>Icons thanks to</w:t>
+              <w:t xml:space="preserve">Icons </w:t>
+            </w:r>
+            <w:bookmarkStart w:id="0" w:name="_GoBack"/>
+            <w:bookmarkEnd w:id="0"/>
+            <w:r>
+              <w:rPr>
+                <w:lang w:val="en-GB"/>
+              </w:rPr>
+              <w:t>thanks to</w:t>
             </w:r>
           </w:p>
           <w:p>
@@ -2468,15 +3003,7 @@
               <w:rPr>
                 <w:lang w:val="en-GB"/>
               </w:rPr>
-              <w:t>http://ico</w:t>
-            </w:r>
-            <w:bookmarkStart w:id="0" w:name="_GoBack"/>
-            <w:bookmarkEnd w:id="0"/>
-            <w:r>
-              <w:rPr>
-                <w:lang w:val="en-GB"/>
-              </w:rPr>
-              <w:t>ns8.com/</w:t>
+              <w:t>http://icons8.com/</w:t>
             </w:r>
           </w:p>
         </w:tc>

</xml_diff>